<commit_message>
Finished homework 2.  Just need to add source code to the appendix
</commit_message>
<xml_diff>
--- a/Semiconductor Development Fundamentals/Homework/Homework 2/Homework 2.docx
+++ b/Semiconductor Development Fundamentals/Homework/Homework 2/Homework 2.docx
@@ -1,6 +1,6 @@
 
 <file path=word/document.xml><?xml version="1.0" encoding="utf-8"?>
-<w:document xmlns:wpc="http://schemas.microsoft.com/office/word/2010/wordprocessingCanvas" xmlns:cx="http://schemas.microsoft.com/office/drawing/2014/chartex" xmlns:cx1="http://schemas.microsoft.com/office/drawing/2015/9/8/chartex" xmlns:cx2="http://schemas.microsoft.com/office/drawing/2015/10/21/chartex" xmlns:cx3="http://schemas.microsoft.com/office/drawing/2016/5/9/chartex" xmlns:cx4="http://schemas.microsoft.com/office/drawing/2016/5/10/chartex" xmlns:cx5="http://schemas.microsoft.com/office/drawing/2016/5/11/chartex" xmlns:cx6="http://schemas.microsoft.com/office/drawing/2016/5/12/chartex" xmlns:cx7="http://schemas.microsoft.com/office/drawing/2016/5/13/chartex" xmlns:cx8="http://schemas.microsoft.com/office/drawing/2016/5/14/chartex" xmlns:mc="http://schemas.openxmlformats.org/markup-compatibility/2006" xmlns:aink="http://schemas.microsoft.com/office/drawing/2016/ink" xmlns:am3d="http://schemas.microsoft.com/office/drawing/2017/model3d" xmlns:o="urn:schemas-microsoft-com:office:office" xmlns:r="http://schemas.openxmlformats.org/officeDocument/2006/relationships" xmlns:m="http://schemas.openxmlformats.org/officeDocument/2006/math" xmlns:v="urn:schemas-microsoft-com:vml" xmlns:wp14="http://schemas.microsoft.com/office/word/2010/wordprocessingDrawing" xmlns:wp="http://schemas.openxmlformats.org/drawingml/2006/wordprocessingDrawing" xmlns:w10="urn:schemas-microsoft-com:office:word" xmlns:w="http://schemas.openxmlformats.org/wordprocessingml/2006/main" xmlns:w14="http://schemas.microsoft.com/office/word/2010/wordml" xmlns:w15="http://schemas.microsoft.com/office/word/2012/wordml" xmlns:w16cid="http://schemas.microsoft.com/office/word/2016/wordml/cid" xmlns:w16se="http://schemas.microsoft.com/office/word/2015/wordml/symex" xmlns:wpg="http://schemas.microsoft.com/office/word/2010/wordprocessingGroup" xmlns:wpi="http://schemas.microsoft.com/office/word/2010/wordprocessingInk" xmlns:wne="http://schemas.microsoft.com/office/word/2006/wordml" xmlns:wps="http://schemas.microsoft.com/office/word/2010/wordprocessingShape" mc:Ignorable="w14 w15 w16se w16cid wp14">
+<w:document xmlns:wpc="http://schemas.microsoft.com/office/word/2010/wordprocessingCanvas" xmlns:mo="http://schemas.microsoft.com/office/mac/office/2008/main" xmlns:mc="http://schemas.openxmlformats.org/markup-compatibility/2006" xmlns:mv="urn:schemas-microsoft-com:mac:vml" xmlns:o="urn:schemas-microsoft-com:office:office" xmlns:r="http://schemas.openxmlformats.org/officeDocument/2006/relationships" xmlns:m="http://schemas.openxmlformats.org/officeDocument/2006/math" xmlns:v="urn:schemas-microsoft-com:vml" xmlns:wp14="http://schemas.microsoft.com/office/word/2010/wordprocessingDrawing" xmlns:wp="http://schemas.openxmlformats.org/drawingml/2006/wordprocessingDrawing" xmlns:w10="urn:schemas-microsoft-com:office:word" xmlns:w="http://schemas.openxmlformats.org/wordprocessingml/2006/main" xmlns:w14="http://schemas.microsoft.com/office/word/2010/wordml" xmlns:wpg="http://schemas.microsoft.com/office/word/2010/wordprocessingGroup" xmlns:wpi="http://schemas.microsoft.com/office/word/2010/wordprocessingInk" xmlns:wne="http://schemas.microsoft.com/office/word/2006/wordml" xmlns:wps="http://schemas.microsoft.com/office/word/2010/wordprocessingShape" mc:Ignorable="w14 wp14">
   <w:body>
     <w:p>
       <w:pPr>
@@ -18,10 +18,7 @@
       </w:pPr>
     </w:p>
     <w:p/>
-    <w:p>
-      <w:bookmarkStart w:id="0" w:name="_GoBack"/>
-      <w:bookmarkEnd w:id="0"/>
-    </w:p>
+    <w:p/>
     <w:p>
       <w:pPr>
         <w:pStyle w:val="Title"/>
@@ -84,31 +81,50 @@
       <w:pPr>
         <w:pStyle w:val="Heading1"/>
       </w:pPr>
+      <w:proofErr w:type="gramStart"/>
       <w:r>
         <w:t>Name one acceptor dopant element for silicon.</w:t>
       </w:r>
-    </w:p>
-    <w:p>
-      <w:r>
-        <w:t>boron (B)</w:t>
+      <w:proofErr w:type="gramEnd"/>
+    </w:p>
+    <w:p>
+      <w:proofErr w:type="gramStart"/>
+      <w:r>
+        <w:t>boron</w:t>
+      </w:r>
+      <w:proofErr w:type="gramEnd"/>
+      <w:r>
+        <w:t xml:space="preserve"> (B)</w:t>
       </w:r>
     </w:p>
     <w:p>
       <w:pPr>
         <w:pStyle w:val="Heading1"/>
       </w:pPr>
+      <w:proofErr w:type="gramStart"/>
       <w:r>
         <w:t>Name two donor dopant elements for silicon.</w:t>
       </w:r>
-    </w:p>
-    <w:p>
-      <w:r>
-        <w:t>phosphorus (P)</w:t>
-      </w:r>
-    </w:p>
-    <w:p>
-      <w:r>
-        <w:t>arsenic (As)</w:t>
+      <w:proofErr w:type="gramEnd"/>
+    </w:p>
+    <w:p>
+      <w:proofErr w:type="gramStart"/>
+      <w:r>
+        <w:t>phosphorus</w:t>
+      </w:r>
+      <w:proofErr w:type="gramEnd"/>
+      <w:r>
+        <w:t xml:space="preserve"> (P)</w:t>
+      </w:r>
+    </w:p>
+    <w:p>
+      <w:proofErr w:type="gramStart"/>
+      <w:r>
+        <w:t>arsenic</w:t>
+      </w:r>
+      <w:proofErr w:type="gramEnd"/>
+      <w:r>
+        <w:t xml:space="preserve"> (As)</w:t>
       </w:r>
     </w:p>
     <w:p>
@@ -159,13 +175,23 @@
       </w:r>
     </w:p>
     <w:p>
-      <w:r>
-        <w:t>no = ND</w:t>
-      </w:r>
-    </w:p>
-    <w:p>
-      <w:r>
-        <w:t>no = 10^18 cm^-3</w:t>
+      <w:proofErr w:type="gramStart"/>
+      <w:r>
+        <w:t>no</w:t>
+      </w:r>
+      <w:proofErr w:type="gramEnd"/>
+      <w:r>
+        <w:t xml:space="preserve"> = ND</w:t>
+      </w:r>
+    </w:p>
+    <w:p>
+      <w:proofErr w:type="gramStart"/>
+      <w:r>
+        <w:t>no</w:t>
+      </w:r>
+      <w:proofErr w:type="gramEnd"/>
+      <w:r>
+        <w:t xml:space="preserve"> = 10^18 cm^-3</w:t>
       </w:r>
     </w:p>
     <w:p>
@@ -177,8 +203,13 @@
       </w:r>
     </w:p>
     <w:p>
-      <w:r>
-        <w:t>po = 10^20 / 10^18 = 10^2 cm^-3</w:t>
+      <w:proofErr w:type="gramStart"/>
+      <w:r>
+        <w:t>po</w:t>
+      </w:r>
+      <w:proofErr w:type="gramEnd"/>
+      <w:r>
+        <w:t xml:space="preserve"> = 10^20 / 10^18 = 10^2 cm^-3</w:t>
       </w:r>
     </w:p>
     <w:p>
@@ -186,8 +217,97 @@
         <w:pStyle w:val="Heading2"/>
       </w:pPr>
       <w:r>
+        <w:t>What is the electron mobility?</w:t>
+      </w:r>
+    </w:p>
+    <w:p>
+      <w:r>
+        <w:rPr>
+          <w:rFonts w:ascii="Menlo Regular" w:hAnsi="Menlo Regular" w:cs="Menlo Regular"/>
+          <w:color w:val="000000"/>
+        </w:rPr>
+        <w:t>261.2876456325601</w:t>
+      </w:r>
+    </w:p>
+    <w:p>
+      <w:pPr>
+        <w:pStyle w:val="Heading2"/>
+      </w:pPr>
+      <w:r>
+        <w:t>What is the hole mobility?</w:t>
+      </w:r>
+    </w:p>
+    <w:p>
+      <w:r>
+        <w:rPr>
+          <w:rFonts w:ascii="Menlo Regular" w:hAnsi="Menlo Regular" w:cs="Menlo Regular"/>
+          <w:color w:val="000000"/>
+        </w:rPr>
+        <w:t xml:space="preserve">143.210411376502 </w:t>
+      </w:r>
+    </w:p>
+    <w:p>
+      <w:pPr>
+        <w:pStyle w:val="Heading2"/>
+      </w:pPr>
+      <w:r>
+        <w:t>What is the resistivity?</w:t>
+      </w:r>
+    </w:p>
+    <w:p>
+      <w:r>
+        <w:rPr>
+          <w:rFonts w:ascii="Menlo Regular" w:hAnsi="Menlo Regular" w:cs="Menlo Regular"/>
+          <w:color w:val="000000"/>
+        </w:rPr>
+        <w:t>436420783930902.25 Ohms/cm^3</w:t>
+      </w:r>
+    </w:p>
+    <w:p>
+      <w:pPr>
+        <w:pStyle w:val="Heading2"/>
+      </w:pPr>
+      <w:r>
+        <w:t>Where is the Fermi level located relative to the middle of the bandgap?</w:t>
+      </w:r>
+    </w:p>
+    <w:p>
+      <w:r>
+        <w:t xml:space="preserve">The Fermi level is above (closer to </w:t>
+      </w:r>
+      <w:proofErr w:type="spellStart"/>
+      <w:r>
+        <w:t>Ec</w:t>
+      </w:r>
+      <w:proofErr w:type="spellEnd"/>
+      <w:r>
+        <w:t xml:space="preserve">) the middle of the </w:t>
+      </w:r>
+      <w:proofErr w:type="spellStart"/>
+      <w:r>
+        <w:t>bandgap</w:t>
+      </w:r>
+      <w:proofErr w:type="spellEnd"/>
+      <w:r>
+        <w:t>.</w:t>
+      </w:r>
+    </w:p>
+    <w:p>
+      <w:pPr>
+        <w:pStyle w:val="Heading2"/>
+      </w:pPr>
+      <w:r>
         <w:lastRenderedPageBreak/>
-        <w:t>What is the electron mobility?</w:t>
+        <w:t>What is the resistance of the piece of silicon?</w:t>
+      </w:r>
+    </w:p>
+    <w:p>
+      <w:r>
+        <w:rPr>
+          <w:rFonts w:ascii="Menlo Regular" w:hAnsi="Menlo Regular" w:cs="Menlo Regular"/>
+          <w:color w:val="000000"/>
+        </w:rPr>
+        <w:t>43642078.393090226 Ohms</w:t>
       </w:r>
     </w:p>
     <w:p>
@@ -195,7 +315,16 @@
         <w:pStyle w:val="Heading2"/>
       </w:pPr>
       <w:r>
-        <w:t>What is the hole mobility?</w:t>
+        <w:t>1V is applied across the length.  How much current flows?</w:t>
+      </w:r>
+    </w:p>
+    <w:p>
+      <w:r>
+        <w:rPr>
+          <w:rFonts w:ascii="Menlo Regular" w:hAnsi="Menlo Regular" w:cs="Menlo Regular"/>
+          <w:color w:val="000000"/>
+        </w:rPr>
+        <w:t>2.2913665820240317e-08 Amps</w:t>
       </w:r>
     </w:p>
     <w:p>
@@ -203,48 +332,24 @@
         <w:pStyle w:val="Heading2"/>
       </w:pPr>
       <w:r>
-        <w:t>What is the resistivity?</w:t>
-      </w:r>
-    </w:p>
-    <w:p>
-      <w:pPr>
-        <w:pStyle w:val="Heading2"/>
-      </w:pPr>
-      <w:r>
-        <w:t>Where is the Fermi level located relative to the middle of the bandgap?</w:t>
-      </w:r>
-    </w:p>
-    <w:p>
-      <w:pPr>
-        <w:pStyle w:val="Heading2"/>
-      </w:pPr>
-      <w:r>
-        <w:t>What is the resistance of the piece of silicon?</w:t>
-      </w:r>
-    </w:p>
-    <w:p>
-      <w:pPr>
-        <w:pStyle w:val="Heading2"/>
-      </w:pPr>
-      <w:r>
-        <w:t>1V is applied across the length.  How much current flows?</w:t>
-      </w:r>
-    </w:p>
-    <w:p>
-      <w:pPr>
-        <w:pStyle w:val="Heading2"/>
-      </w:pPr>
-      <w:r>
         <w:t>1000V is applied across the length.  How much current flows?</w:t>
       </w:r>
     </w:p>
+    <w:p>
+      <w:r>
+        <w:rPr>
+          <w:rFonts w:ascii="Menlo Regular" w:hAnsi="Menlo Regular" w:cs="Menlo Regular"/>
+          <w:color w:val="000000"/>
+        </w:rPr>
+        <w:t>2.2913665820240317e-05 Amps</w:t>
+      </w:r>
+    </w:p>
     <w:p/>
     <w:p>
       <w:pPr>
         <w:pStyle w:val="Heading1"/>
       </w:pPr>
       <w:r>
-        <w:lastRenderedPageBreak/>
         <w:t xml:space="preserve">A piece of silicon is doped with acceptor atoms at a concentration of </w:t>
       </w:r>
       <w:r>
@@ -254,7 +359,10 @@
         <w:t>𝑁𝐴</w:t>
       </w:r>
       <w:r>
-        <w:t xml:space="preserve">=1017cm-3. The piece is 10 </w:t>
+        <w:t>=10^</w:t>
+      </w:r>
+      <w:r>
+        <w:t xml:space="preserve">17cm-3. The piece is 10 </w:t>
       </w:r>
       <w:r>
         <w:t>micro-</w:t>
@@ -284,6 +392,15 @@
       </w:r>
     </w:p>
     <w:p>
+      <w:r>
+        <w:rPr>
+          <w:rFonts w:ascii="Menlo Regular" w:hAnsi="Menlo Regular" w:cs="Menlo Regular"/>
+          <w:color w:val="000000"/>
+        </w:rPr>
+        <w:t>1e+17 cm^-3</w:t>
+      </w:r>
+    </w:p>
+    <w:p>
       <w:pPr>
         <w:pStyle w:val="Heading2"/>
       </w:pPr>
@@ -292,6 +409,15 @@
       </w:r>
     </w:p>
     <w:p>
+      <w:r>
+        <w:rPr>
+          <w:rFonts w:ascii="Menlo Regular" w:hAnsi="Menlo Regular" w:cs="Menlo Regular"/>
+          <w:color w:val="000000"/>
+        </w:rPr>
+        <w:t>1000.0 cm^-3</w:t>
+      </w:r>
+    </w:p>
+    <w:p>
       <w:pPr>
         <w:pStyle w:val="Heading2"/>
       </w:pPr>
@@ -300,6 +426,15 @@
       </w:r>
     </w:p>
     <w:p>
+      <w:r>
+        <w:rPr>
+          <w:rFonts w:ascii="Menlo Regular" w:hAnsi="Menlo Regular" w:cs="Menlo Regular"/>
+          <w:color w:val="000000"/>
+        </w:rPr>
+        <w:t>780.5038835154212</w:t>
+      </w:r>
+    </w:p>
+    <w:p>
       <w:pPr>
         <w:pStyle w:val="Heading2"/>
       </w:pPr>
@@ -308,6 +443,15 @@
       </w:r>
     </w:p>
     <w:p>
+      <w:r>
+        <w:rPr>
+          <w:rFonts w:ascii="Menlo Regular" w:hAnsi="Menlo Regular" w:cs="Menlo Regular"/>
+          <w:color w:val="000000"/>
+        </w:rPr>
+        <w:t>330.82492639961237</w:t>
+      </w:r>
+    </w:p>
+    <w:p>
       <w:pPr>
         <w:pStyle w:val="Heading2"/>
       </w:pPr>
@@ -316,6 +460,15 @@
       </w:r>
     </w:p>
     <w:p>
+      <w:r>
+        <w:rPr>
+          <w:rFonts w:ascii="Menlo Regular" w:hAnsi="Menlo Regular" w:cs="Menlo Regular"/>
+          <w:color w:val="000000"/>
+        </w:rPr>
+        <w:t>0.18892167733608006 Ohms/cm^3</w:t>
+      </w:r>
+    </w:p>
+    <w:p>
       <w:pPr>
         <w:pStyle w:val="Heading2"/>
       </w:pPr>
@@ -325,6 +478,30 @@
     </w:p>
     <w:p>
       <w:pPr>
+        <w:ind w:left="576"/>
+      </w:pPr>
+      <w:r>
+        <w:t xml:space="preserve">The </w:t>
+      </w:r>
+      <w:proofErr w:type="spellStart"/>
+      <w:r>
+        <w:t>fermie</w:t>
+      </w:r>
+      <w:proofErr w:type="spellEnd"/>
+      <w:r>
+        <w:t xml:space="preserve"> level is located below (closer to </w:t>
+      </w:r>
+      <w:proofErr w:type="spellStart"/>
+      <w:r>
+        <w:t>Ev</w:t>
+      </w:r>
+      <w:proofErr w:type="spellEnd"/>
+      <w:r>
+        <w:t>) the middle of the band gap.</w:t>
+      </w:r>
+    </w:p>
+    <w:p>
+      <w:pPr>
         <w:pStyle w:val="Heading2"/>
       </w:pPr>
       <w:r>
@@ -332,19 +509,122 @@
       </w:r>
     </w:p>
     <w:p>
+      <w:r>
+        <w:rPr>
+          <w:rFonts w:ascii="Menlo Regular" w:hAnsi="Menlo Regular" w:cs="Menlo Regular"/>
+          <w:color w:val="000000"/>
+        </w:rPr>
+        <w:t>7.556867093443203e-12 Ohms</w:t>
+      </w:r>
+    </w:p>
+    <w:p>
       <w:pPr>
         <w:pStyle w:val="Heading2"/>
       </w:pPr>
       <w:r>
+        <w:lastRenderedPageBreak/>
         <w:t>1V is applied across the length.  How much current flows?</w:t>
       </w:r>
     </w:p>
     <w:p>
+      <w:r>
+        <w:rPr>
+          <w:rFonts w:ascii="Menlo Regular" w:hAnsi="Menlo Regular" w:cs="Menlo Regular"/>
+          <w:color w:val="000000"/>
+        </w:rPr>
+        <w:t>132329970559.84494 Amps</w:t>
+      </w:r>
+    </w:p>
+    <w:p>
       <w:pPr>
         <w:pStyle w:val="Heading2"/>
       </w:pPr>
       <w:r>
         <w:t>1000V is applied across the length.  How much current flows?</w:t>
+      </w:r>
+    </w:p>
+    <w:p>
+      <w:r>
+        <w:rPr>
+          <w:rFonts w:ascii="Menlo Regular" w:hAnsi="Menlo Regular" w:cs="Menlo Regular"/>
+          <w:color w:val="000000"/>
+        </w:rPr>
+        <w:t>132329970559844.94 Amps</w:t>
+      </w:r>
+    </w:p>
+    <w:p>
+      <w:pPr>
+        <w:pStyle w:val="Heading1"/>
+      </w:pPr>
+      <w:r>
+        <w:t>Using equations 3.35, 3.36, and 3.37, plot the intrinsic carrier concentration as a function of temperature for silicon.  The temperature should range from 200K to 600K.  The y-axis (intrinsic carrier concentration) should be a log scale.  Use a computer to generate the plot and turn in your code.</w:t>
+      </w:r>
+    </w:p>
+    <w:p>
+      <w:bookmarkStart w:id="0" w:name="_GoBack"/>
+      <w:r>
+        <w:rPr>
+          <w:noProof/>
+        </w:rPr>
+        <w:drawing>
+          <wp:inline distT="0" distB="0" distL="0" distR="0" wp14:anchorId="4E70CA78" wp14:editId="1EA5E0C8">
+            <wp:extent cx="5943600" cy="4457700"/>
+            <wp:effectExtent l="0" t="0" r="0" b="12700"/>
+            <wp:docPr id="1" name="Picture 1"/>
+            <wp:cNvGraphicFramePr>
+              <a:graphicFrameLocks xmlns:a="http://schemas.openxmlformats.org/drawingml/2006/main" noChangeAspect="1"/>
+            </wp:cNvGraphicFramePr>
+            <a:graphic xmlns:a="http://schemas.openxmlformats.org/drawingml/2006/main">
+              <a:graphicData uri="http://schemas.openxmlformats.org/drawingml/2006/picture">
+                <pic:pic xmlns:pic="http://schemas.openxmlformats.org/drawingml/2006/picture">
+                  <pic:nvPicPr>
+                    <pic:cNvPr id="0" name="EC_Figure.png"/>
+                    <pic:cNvPicPr/>
+                  </pic:nvPicPr>
+                  <pic:blipFill>
+                    <a:blip r:embed="rId10">
+                      <a:extLst>
+                        <a:ext uri="{28A0092B-C50C-407E-A947-70E740481C1C}">
+                          <a14:useLocalDpi xmlns:a14="http://schemas.microsoft.com/office/drawing/2010/main" val="0"/>
+                        </a:ext>
+                      </a:extLst>
+                    </a:blip>
+                    <a:stretch>
+                      <a:fillRect/>
+                    </a:stretch>
+                  </pic:blipFill>
+                  <pic:spPr>
+                    <a:xfrm>
+                      <a:off x="0" y="0"/>
+                      <a:ext cx="5943600" cy="4457700"/>
+                    </a:xfrm>
+                    <a:prstGeom prst="rect">
+                      <a:avLst/>
+                    </a:prstGeom>
+                  </pic:spPr>
+                </pic:pic>
+              </a:graphicData>
+            </a:graphic>
+          </wp:inline>
+        </w:drawing>
+      </w:r>
+      <w:bookmarkEnd w:id="0"/>
+    </w:p>
+    <w:p>
+      <w:pPr>
+        <w:pStyle w:val="Heading1"/>
+      </w:pPr>
+      <w:r>
+        <w:lastRenderedPageBreak/>
+        <w:t>Appendix</w:t>
+      </w:r>
+    </w:p>
+    <w:p>
+      <w:pPr>
+        <w:pStyle w:val="Heading2"/>
+      </w:pPr>
+      <w:r>
+        <w:t>Source Code</w:t>
       </w:r>
     </w:p>
     <w:p/>
@@ -359,8 +639,8 @@
 </file>
 
 <file path=word/numbering.xml><?xml version="1.0" encoding="utf-8"?>
-<w:numbering xmlns:wpc="http://schemas.microsoft.com/office/word/2010/wordprocessingCanvas" xmlns:cx="http://schemas.microsoft.com/office/drawing/2014/chartex" xmlns:cx1="http://schemas.microsoft.com/office/drawing/2015/9/8/chartex" xmlns:cx2="http://schemas.microsoft.com/office/drawing/2015/10/21/chartex" xmlns:cx3="http://schemas.microsoft.com/office/drawing/2016/5/9/chartex" xmlns:cx4="http://schemas.microsoft.com/office/drawing/2016/5/10/chartex" xmlns:cx5="http://schemas.microsoft.com/office/drawing/2016/5/11/chartex" xmlns:cx6="http://schemas.microsoft.com/office/drawing/2016/5/12/chartex" xmlns:cx7="http://schemas.microsoft.com/office/drawing/2016/5/13/chartex" xmlns:cx8="http://schemas.microsoft.com/office/drawing/2016/5/14/chartex" xmlns:mc="http://schemas.openxmlformats.org/markup-compatibility/2006" xmlns:aink="http://schemas.microsoft.com/office/drawing/2016/ink" xmlns:am3d="http://schemas.microsoft.com/office/drawing/2017/model3d" xmlns:o="urn:schemas-microsoft-com:office:office" xmlns:r="http://schemas.openxmlformats.org/officeDocument/2006/relationships" xmlns:m="http://schemas.openxmlformats.org/officeDocument/2006/math" xmlns:v="urn:schemas-microsoft-com:vml" xmlns:wp14="http://schemas.microsoft.com/office/word/2010/wordprocessingDrawing" xmlns:wp="http://schemas.openxmlformats.org/drawingml/2006/wordprocessingDrawing" xmlns:w10="urn:schemas-microsoft-com:office:word" xmlns:w="http://schemas.openxmlformats.org/wordprocessingml/2006/main" xmlns:w14="http://schemas.microsoft.com/office/word/2010/wordml" xmlns:w15="http://schemas.microsoft.com/office/word/2012/wordml" xmlns:w16cid="http://schemas.microsoft.com/office/word/2016/wordml/cid" xmlns:w16se="http://schemas.microsoft.com/office/word/2015/wordml/symex" xmlns:wpg="http://schemas.microsoft.com/office/word/2010/wordprocessingGroup" xmlns:wpi="http://schemas.microsoft.com/office/word/2010/wordprocessingInk" xmlns:wne="http://schemas.microsoft.com/office/word/2006/wordml" xmlns:wps="http://schemas.microsoft.com/office/word/2010/wordprocessingShape" mc:Ignorable="w14 w15 w16se w16cid wp14">
-  <w:abstractNum w:abstractNumId="0" w15:restartNumberingAfterBreak="0">
+<w:numbering xmlns:wpc="http://schemas.microsoft.com/office/word/2010/wordprocessingCanvas" xmlns:mo="http://schemas.microsoft.com/office/mac/office/2008/main" xmlns:mc="http://schemas.openxmlformats.org/markup-compatibility/2006" xmlns:mv="urn:schemas-microsoft-com:mac:vml" xmlns:o="urn:schemas-microsoft-com:office:office" xmlns:r="http://schemas.openxmlformats.org/officeDocument/2006/relationships" xmlns:m="http://schemas.openxmlformats.org/officeDocument/2006/math" xmlns:v="urn:schemas-microsoft-com:vml" xmlns:wp14="http://schemas.microsoft.com/office/word/2010/wordprocessingDrawing" xmlns:wp="http://schemas.openxmlformats.org/drawingml/2006/wordprocessingDrawing" xmlns:w10="urn:schemas-microsoft-com:office:word" xmlns:w="http://schemas.openxmlformats.org/wordprocessingml/2006/main" xmlns:w14="http://schemas.microsoft.com/office/word/2010/wordml" xmlns:wpg="http://schemas.microsoft.com/office/word/2010/wordprocessingGroup" xmlns:wpi="http://schemas.microsoft.com/office/word/2010/wordprocessingInk" xmlns:wne="http://schemas.microsoft.com/office/word/2006/wordml" xmlns:wps="http://schemas.microsoft.com/office/word/2010/wordprocessingShape" mc:Ignorable="w14 wp14">
+  <w:abstractNum w:abstractNumId="0">
     <w:nsid w:val="1482775B"/>
     <w:multiLevelType w:val="multilevel"/>
     <w:tmpl w:val="0EBA3C40"/>
@@ -489,7 +769,7 @@
 </file>
 
 <file path=word/styles.xml><?xml version="1.0" encoding="utf-8"?>
-<w:styles xmlns:mc="http://schemas.openxmlformats.org/markup-compatibility/2006" xmlns:r="http://schemas.openxmlformats.org/officeDocument/2006/relationships" xmlns:w="http://schemas.openxmlformats.org/wordprocessingml/2006/main" xmlns:w14="http://schemas.microsoft.com/office/word/2010/wordml" xmlns:w15="http://schemas.microsoft.com/office/word/2012/wordml" xmlns:w16cid="http://schemas.microsoft.com/office/word/2016/wordml/cid" xmlns:w16se="http://schemas.microsoft.com/office/word/2015/wordml/symex" mc:Ignorable="w14 w15 w16se w16cid">
+<w:styles xmlns:mc="http://schemas.openxmlformats.org/markup-compatibility/2006" xmlns:r="http://schemas.openxmlformats.org/officeDocument/2006/relationships" xmlns:w="http://schemas.openxmlformats.org/wordprocessingml/2006/main" xmlns:w14="http://schemas.microsoft.com/office/word/2010/wordml" mc:Ignorable="w14">
   <w:docDefaults>
     <w:rPrDefault>
       <w:rPr>
@@ -505,383 +785,153 @@
       </w:pPr>
     </w:pPrDefault>
   </w:docDefaults>
-  <w:latentStyles w:defLockedState="0" w:defUIPriority="99" w:defSemiHidden="0" w:defUnhideWhenUsed="0" w:defQFormat="0" w:count="376">
-    <w:lsdException w:name="Normal" w:uiPriority="0" w:qFormat="1"/>
-    <w:lsdException w:name="heading 1" w:uiPriority="9" w:qFormat="1"/>
-    <w:lsdException w:name="heading 2" w:semiHidden="1" w:uiPriority="9" w:unhideWhenUsed="1" w:qFormat="1"/>
-    <w:lsdException w:name="heading 3" w:semiHidden="1" w:uiPriority="9" w:unhideWhenUsed="1" w:qFormat="1"/>
-    <w:lsdException w:name="heading 4" w:semiHidden="1" w:uiPriority="9" w:unhideWhenUsed="1" w:qFormat="1"/>
-    <w:lsdException w:name="heading 5" w:semiHidden="1" w:uiPriority="9" w:unhideWhenUsed="1" w:qFormat="1"/>
-    <w:lsdException w:name="heading 6" w:semiHidden="1" w:uiPriority="9" w:unhideWhenUsed="1" w:qFormat="1"/>
-    <w:lsdException w:name="heading 7" w:semiHidden="1" w:uiPriority="9" w:unhideWhenUsed="1" w:qFormat="1"/>
-    <w:lsdException w:name="heading 8" w:semiHidden="1" w:uiPriority="9" w:unhideWhenUsed="1" w:qFormat="1"/>
-    <w:lsdException w:name="heading 9" w:semiHidden="1" w:uiPriority="9" w:unhideWhenUsed="1" w:qFormat="1"/>
-    <w:lsdException w:name="index 1" w:semiHidden="1" w:unhideWhenUsed="1"/>
-    <w:lsdException w:name="index 2" w:semiHidden="1" w:unhideWhenUsed="1"/>
-    <w:lsdException w:name="index 3" w:semiHidden="1" w:unhideWhenUsed="1"/>
-    <w:lsdException w:name="index 4" w:semiHidden="1" w:unhideWhenUsed="1"/>
-    <w:lsdException w:name="index 5" w:semiHidden="1" w:unhideWhenUsed="1"/>
-    <w:lsdException w:name="index 6" w:semiHidden="1" w:unhideWhenUsed="1"/>
-    <w:lsdException w:name="index 7" w:semiHidden="1" w:unhideWhenUsed="1"/>
-    <w:lsdException w:name="index 8" w:semiHidden="1" w:unhideWhenUsed="1"/>
-    <w:lsdException w:name="index 9" w:semiHidden="1" w:unhideWhenUsed="1"/>
-    <w:lsdException w:name="toc 1" w:semiHidden="1" w:uiPriority="39" w:unhideWhenUsed="1"/>
-    <w:lsdException w:name="toc 2" w:semiHidden="1" w:uiPriority="39" w:unhideWhenUsed="1"/>
-    <w:lsdException w:name="toc 3" w:semiHidden="1" w:uiPriority="39" w:unhideWhenUsed="1"/>
-    <w:lsdException w:name="toc 4" w:semiHidden="1" w:uiPriority="39" w:unhideWhenUsed="1"/>
-    <w:lsdException w:name="toc 5" w:semiHidden="1" w:uiPriority="39" w:unhideWhenUsed="1"/>
-    <w:lsdException w:name="toc 6" w:semiHidden="1" w:uiPriority="39" w:unhideWhenUsed="1"/>
-    <w:lsdException w:name="toc 7" w:semiHidden="1" w:uiPriority="39" w:unhideWhenUsed="1"/>
-    <w:lsdException w:name="toc 8" w:semiHidden="1" w:uiPriority="39" w:unhideWhenUsed="1"/>
-    <w:lsdException w:name="toc 9" w:semiHidden="1" w:uiPriority="39" w:unhideWhenUsed="1"/>
-    <w:lsdException w:name="Normal Indent" w:semiHidden="1" w:unhideWhenUsed="1"/>
-    <w:lsdException w:name="footnote text" w:semiHidden="1" w:unhideWhenUsed="1"/>
-    <w:lsdException w:name="annotation text" w:semiHidden="1" w:unhideWhenUsed="1"/>
-    <w:lsdException w:name="header" w:semiHidden="1" w:unhideWhenUsed="1"/>
-    <w:lsdException w:name="footer" w:semiHidden="1" w:unhideWhenUsed="1"/>
-    <w:lsdException w:name="index heading" w:semiHidden="1" w:unhideWhenUsed="1"/>
-    <w:lsdException w:name="caption" w:semiHidden="1" w:uiPriority="35" w:unhideWhenUsed="1" w:qFormat="1"/>
-    <w:lsdException w:name="table of figures" w:semiHidden="1" w:unhideWhenUsed="1"/>
-    <w:lsdException w:name="envelope address" w:semiHidden="1" w:unhideWhenUsed="1"/>
-    <w:lsdException w:name="envelope return" w:semiHidden="1" w:unhideWhenUsed="1"/>
-    <w:lsdException w:name="footnote reference" w:semiHidden="1" w:unhideWhenUsed="1"/>
-    <w:lsdException w:name="annotation reference" w:semiHidden="1" w:unhideWhenUsed="1"/>
-    <w:lsdException w:name="line number" w:semiHidden="1" w:unhideWhenUsed="1"/>
-    <w:lsdException w:name="page number" w:semiHidden="1" w:unhideWhenUsed="1"/>
-    <w:lsdException w:name="endnote reference" w:semiHidden="1" w:unhideWhenUsed="1"/>
-    <w:lsdException w:name="endnote text" w:semiHidden="1" w:unhideWhenUsed="1"/>
-    <w:lsdException w:name="table of authorities" w:semiHidden="1" w:unhideWhenUsed="1"/>
-    <w:lsdException w:name="macro" w:semiHidden="1" w:unhideWhenUsed="1"/>
-    <w:lsdException w:name="toa heading" w:semiHidden="1" w:unhideWhenUsed="1"/>
-    <w:lsdException w:name="List" w:semiHidden="1" w:unhideWhenUsed="1"/>
-    <w:lsdException w:name="List Bullet" w:semiHidden="1" w:unhideWhenUsed="1"/>
-    <w:lsdException w:name="List Number" w:semiHidden="1" w:unhideWhenUsed="1"/>
-    <w:lsdException w:name="List 2" w:semiHidden="1" w:unhideWhenUsed="1"/>
-    <w:lsdException w:name="List 3" w:semiHidden="1" w:unhideWhenUsed="1"/>
-    <w:lsdException w:name="List 4" w:semiHidden="1" w:unhideWhenUsed="1"/>
-    <w:lsdException w:name="List 5" w:semiHidden="1" w:unhideWhenUsed="1"/>
-    <w:lsdException w:name="List Bullet 2" w:semiHidden="1" w:unhideWhenUsed="1"/>
-    <w:lsdException w:name="List Bullet 3" w:semiHidden="1" w:unhideWhenUsed="1"/>
-    <w:lsdException w:name="List Bullet 4" w:semiHidden="1" w:unhideWhenUsed="1"/>
-    <w:lsdException w:name="List Bullet 5" w:semiHidden="1" w:unhideWhenUsed="1"/>
-    <w:lsdException w:name="List Number 2" w:semiHidden="1" w:unhideWhenUsed="1"/>
-    <w:lsdException w:name="List Number 3" w:semiHidden="1" w:unhideWhenUsed="1"/>
-    <w:lsdException w:name="List Number 4" w:semiHidden="1" w:unhideWhenUsed="1"/>
-    <w:lsdException w:name="List Number 5" w:semiHidden="1" w:unhideWhenUsed="1"/>
-    <w:lsdException w:name="Title" w:uiPriority="10" w:qFormat="1"/>
-    <w:lsdException w:name="Closing" w:semiHidden="1" w:unhideWhenUsed="1"/>
-    <w:lsdException w:name="Signature" w:semiHidden="1" w:unhideWhenUsed="1"/>
-    <w:lsdException w:name="Default Paragraph Font" w:semiHidden="1" w:uiPriority="1" w:unhideWhenUsed="1"/>
-    <w:lsdException w:name="Body Text" w:semiHidden="1" w:unhideWhenUsed="1"/>
-    <w:lsdException w:name="Body Text Indent" w:semiHidden="1" w:unhideWhenUsed="1"/>
-    <w:lsdException w:name="List Continue" w:semiHidden="1" w:unhideWhenUsed="1"/>
-    <w:lsdException w:name="List Continue 2" w:semiHidden="1" w:unhideWhenUsed="1"/>
-    <w:lsdException w:name="List Continue 3" w:semiHidden="1" w:unhideWhenUsed="1"/>
-    <w:lsdException w:name="List Continue 4" w:semiHidden="1" w:unhideWhenUsed="1"/>
-    <w:lsdException w:name="List Continue 5" w:semiHidden="1" w:unhideWhenUsed="1"/>
-    <w:lsdException w:name="Message Header" w:semiHidden="1" w:unhideWhenUsed="1"/>
-    <w:lsdException w:name="Subtitle" w:uiPriority="11" w:qFormat="1"/>
-    <w:lsdException w:name="Salutation" w:semiHidden="1" w:unhideWhenUsed="1"/>
-    <w:lsdException w:name="Date" w:semiHidden="1" w:unhideWhenUsed="1"/>
-    <w:lsdException w:name="Body Text First Indent" w:semiHidden="1" w:unhideWhenUsed="1"/>
-    <w:lsdException w:name="Body Text First Indent 2" w:semiHidden="1" w:unhideWhenUsed="1"/>
-    <w:lsdException w:name="Note Heading" w:semiHidden="1" w:unhideWhenUsed="1"/>
-    <w:lsdException w:name="Body Text 2" w:semiHidden="1" w:unhideWhenUsed="1"/>
-    <w:lsdException w:name="Body Text 3" w:semiHidden="1" w:unhideWhenUsed="1"/>
-    <w:lsdException w:name="Body Text Indent 2" w:semiHidden="1" w:unhideWhenUsed="1"/>
-    <w:lsdException w:name="Body Text Indent 3" w:semiHidden="1" w:unhideWhenUsed="1"/>
-    <w:lsdException w:name="Block Text" w:semiHidden="1" w:unhideWhenUsed="1"/>
-    <w:lsdException w:name="Hyperlink" w:semiHidden="1" w:unhideWhenUsed="1"/>
-    <w:lsdException w:name="FollowedHyperlink" w:semiHidden="1" w:unhideWhenUsed="1"/>
-    <w:lsdException w:name="Strong" w:uiPriority="22" w:qFormat="1"/>
-    <w:lsdException w:name="Emphasis" w:uiPriority="20" w:qFormat="1"/>
-    <w:lsdException w:name="Document Map" w:semiHidden="1" w:unhideWhenUsed="1"/>
-    <w:lsdException w:name="Plain Text" w:semiHidden="1" w:unhideWhenUsed="1"/>
-    <w:lsdException w:name="E-mail Signature" w:semiHidden="1" w:unhideWhenUsed="1"/>
-    <w:lsdException w:name="HTML Top of Form" w:semiHidden="1" w:unhideWhenUsed="1"/>
-    <w:lsdException w:name="HTML Bottom of Form" w:semiHidden="1" w:unhideWhenUsed="1"/>
-    <w:lsdException w:name="Normal (Web)" w:semiHidden="1" w:unhideWhenUsed="1"/>
-    <w:lsdException w:name="HTML Acronym" w:semiHidden="1" w:unhideWhenUsed="1"/>
-    <w:lsdException w:name="HTML Address" w:semiHidden="1" w:unhideWhenUsed="1"/>
-    <w:lsdException w:name="HTML Cite" w:semiHidden="1" w:unhideWhenUsed="1"/>
-    <w:lsdException w:name="HTML Code" w:semiHidden="1" w:unhideWhenUsed="1"/>
-    <w:lsdException w:name="HTML Definition" w:semiHidden="1" w:unhideWhenUsed="1"/>
-    <w:lsdException w:name="HTML Keyboard" w:semiHidden="1" w:unhideWhenUsed="1"/>
-    <w:lsdException w:name="HTML Preformatted" w:semiHidden="1" w:unhideWhenUsed="1"/>
-    <w:lsdException w:name="HTML Sample" w:semiHidden="1" w:unhideWhenUsed="1"/>
-    <w:lsdException w:name="HTML Typewriter" w:semiHidden="1" w:unhideWhenUsed="1"/>
-    <w:lsdException w:name="HTML Variable" w:semiHidden="1" w:unhideWhenUsed="1"/>
-    <w:lsdException w:name="Normal Table" w:semiHidden="1" w:unhideWhenUsed="1"/>
-    <w:lsdException w:name="annotation subject" w:semiHidden="1" w:unhideWhenUsed="1"/>
-    <w:lsdException w:name="No List" w:semiHidden="1" w:unhideWhenUsed="1"/>
-    <w:lsdException w:name="Outline List 1" w:semiHidden="1" w:unhideWhenUsed="1"/>
-    <w:lsdException w:name="Outline List 2" w:semiHidden="1" w:unhideWhenUsed="1"/>
-    <w:lsdException w:name="Outline List 3" w:semiHidden="1" w:unhideWhenUsed="1"/>
-    <w:lsdException w:name="Table Simple 1" w:semiHidden="1" w:unhideWhenUsed="1"/>
-    <w:lsdException w:name="Table Simple 2" w:semiHidden="1" w:unhideWhenUsed="1"/>
-    <w:lsdException w:name="Table Simple 3" w:semiHidden="1" w:unhideWhenUsed="1"/>
-    <w:lsdException w:name="Table Classic 1" w:semiHidden="1" w:unhideWhenUsed="1"/>
-    <w:lsdException w:name="Table Classic 2" w:semiHidden="1" w:unhideWhenUsed="1"/>
-    <w:lsdException w:name="Table Classic 3" w:semiHidden="1" w:unhideWhenUsed="1"/>
-    <w:lsdException w:name="Table Classic 4" w:semiHidden="1" w:unhideWhenUsed="1"/>
-    <w:lsdException w:name="Table Colorful 1" w:semiHidden="1" w:unhideWhenUsed="1"/>
-    <w:lsdException w:name="Table Colorful 2" w:semiHidden="1" w:unhideWhenUsed="1"/>
-    <w:lsdException w:name="Table Colorful 3" w:semiHidden="1" w:unhideWhenUsed="1"/>
-    <w:lsdException w:name="Table Columns 1" w:semiHidden="1" w:unhideWhenUsed="1"/>
-    <w:lsdException w:name="Table Columns 2" w:semiHidden="1" w:unhideWhenUsed="1"/>
-    <w:lsdException w:name="Table Columns 3" w:semiHidden="1" w:unhideWhenUsed="1"/>
-    <w:lsdException w:name="Table Columns 4" w:semiHidden="1" w:unhideWhenUsed="1"/>
-    <w:lsdException w:name="Table Columns 5" w:semiHidden="1" w:unhideWhenUsed="1"/>
-    <w:lsdException w:name="Table Grid 1" w:semiHidden="1" w:unhideWhenUsed="1"/>
-    <w:lsdException w:name="Table Grid 2" w:semiHidden="1" w:unhideWhenUsed="1"/>
-    <w:lsdException w:name="Table Grid 3" w:semiHidden="1" w:unhideWhenUsed="1"/>
-    <w:lsdException w:name="Table Grid 4" w:semiHidden="1" w:unhideWhenUsed="1"/>
-    <w:lsdException w:name="Table Grid 5" w:semiHidden="1" w:unhideWhenUsed="1"/>
-    <w:lsdException w:name="Table Grid 6" w:semiHidden="1" w:unhideWhenUsed="1"/>
-    <w:lsdException w:name="Table Grid 7" w:semiHidden="1" w:unhideWhenUsed="1"/>
-    <w:lsdException w:name="Table Grid 8" w:semiHidden="1" w:unhideWhenUsed="1"/>
-    <w:lsdException w:name="Table List 1" w:semiHidden="1" w:unhideWhenUsed="1"/>
-    <w:lsdException w:name="Table List 2" w:semiHidden="1" w:unhideWhenUsed="1"/>
-    <w:lsdException w:name="Table List 3" w:semiHidden="1" w:unhideWhenUsed="1"/>
-    <w:lsdException w:name="Table List 4" w:semiHidden="1" w:unhideWhenUsed="1"/>
-    <w:lsdException w:name="Table List 5" w:semiHidden="1" w:unhideWhenUsed="1"/>
-    <w:lsdException w:name="Table List 6" w:semiHidden="1" w:unhideWhenUsed="1"/>
-    <w:lsdException w:name="Table List 7" w:semiHidden="1" w:unhideWhenUsed="1"/>
-    <w:lsdException w:name="Table List 8" w:semiHidden="1" w:unhideWhenUsed="1"/>
-    <w:lsdException w:name="Table 3D effects 1" w:semiHidden="1" w:unhideWhenUsed="1"/>
-    <w:lsdException w:name="Table 3D effects 2" w:semiHidden="1" w:unhideWhenUsed="1"/>
-    <w:lsdException w:name="Table 3D effects 3" w:semiHidden="1" w:unhideWhenUsed="1"/>
-    <w:lsdException w:name="Table Contemporary" w:semiHidden="1" w:unhideWhenUsed="1"/>
-    <w:lsdException w:name="Table Elegant" w:semiHidden="1" w:unhideWhenUsed="1"/>
-    <w:lsdException w:name="Table Professional" w:semiHidden="1" w:unhideWhenUsed="1"/>
-    <w:lsdException w:name="Table Subtle 1" w:semiHidden="1" w:unhideWhenUsed="1"/>
-    <w:lsdException w:name="Table Subtle 2" w:semiHidden="1" w:unhideWhenUsed="1"/>
-    <w:lsdException w:name="Table Web 1" w:semiHidden="1" w:unhideWhenUsed="1"/>
-    <w:lsdException w:name="Table Web 2" w:semiHidden="1" w:unhideWhenUsed="1"/>
-    <w:lsdException w:name="Table Web 3" w:semiHidden="1" w:unhideWhenUsed="1"/>
-    <w:lsdException w:name="Balloon Text" w:semiHidden="1" w:unhideWhenUsed="1"/>
-    <w:lsdException w:name="Table Grid" w:uiPriority="39"/>
-    <w:lsdException w:name="Table Theme" w:semiHidden="1" w:unhideWhenUsed="1"/>
-    <w:lsdException w:name="Placeholder Text" w:semiHidden="1"/>
-    <w:lsdException w:name="No Spacing" w:uiPriority="1" w:qFormat="1"/>
-    <w:lsdException w:name="Light Shading" w:uiPriority="60"/>
-    <w:lsdException w:name="Light List" w:uiPriority="61"/>
-    <w:lsdException w:name="Light Grid" w:uiPriority="62"/>
-    <w:lsdException w:name="Medium Shading 1" w:uiPriority="63"/>
-    <w:lsdException w:name="Medium Shading 2" w:uiPriority="64"/>
-    <w:lsdException w:name="Medium List 1" w:uiPriority="65"/>
-    <w:lsdException w:name="Medium List 2" w:uiPriority="66"/>
-    <w:lsdException w:name="Medium Grid 1" w:uiPriority="67"/>
-    <w:lsdException w:name="Medium Grid 2" w:uiPriority="68"/>
-    <w:lsdException w:name="Medium Grid 3" w:uiPriority="69"/>
-    <w:lsdException w:name="Dark List" w:uiPriority="70"/>
-    <w:lsdException w:name="Colorful Shading" w:uiPriority="71"/>
-    <w:lsdException w:name="Colorful List" w:uiPriority="72"/>
-    <w:lsdException w:name="Colorful Grid" w:uiPriority="73"/>
-    <w:lsdException w:name="Light Shading Accent 1" w:uiPriority="60"/>
-    <w:lsdException w:name="Light List Accent 1" w:uiPriority="61"/>
-    <w:lsdException w:name="Light Grid Accent 1" w:uiPriority="62"/>
-    <w:lsdException w:name="Medium Shading 1 Accent 1" w:uiPriority="63"/>
-    <w:lsdException w:name="Medium Shading 2 Accent 1" w:uiPriority="64"/>
-    <w:lsdException w:name="Medium List 1 Accent 1" w:uiPriority="65"/>
-    <w:lsdException w:name="Revision" w:semiHidden="1"/>
-    <w:lsdException w:name="List Paragraph" w:uiPriority="34" w:qFormat="1"/>
-    <w:lsdException w:name="Quote" w:uiPriority="29" w:qFormat="1"/>
-    <w:lsdException w:name="Intense Quote" w:uiPriority="30" w:qFormat="1"/>
-    <w:lsdException w:name="Medium List 2 Accent 1" w:uiPriority="66"/>
-    <w:lsdException w:name="Medium Grid 1 Accent 1" w:uiPriority="67"/>
-    <w:lsdException w:name="Medium Grid 2 Accent 1" w:uiPriority="68"/>
-    <w:lsdException w:name="Medium Grid 3 Accent 1" w:uiPriority="69"/>
-    <w:lsdException w:name="Dark List Accent 1" w:uiPriority="70"/>
-    <w:lsdException w:name="Colorful Shading Accent 1" w:uiPriority="71"/>
-    <w:lsdException w:name="Colorful List Accent 1" w:uiPriority="72"/>
-    <w:lsdException w:name="Colorful Grid Accent 1" w:uiPriority="73"/>
-    <w:lsdException w:name="Light Shading Accent 2" w:uiPriority="60"/>
-    <w:lsdException w:name="Light List Accent 2" w:uiPriority="61"/>
-    <w:lsdException w:name="Light Grid Accent 2" w:uiPriority="62"/>
-    <w:lsdException w:name="Medium Shading 1 Accent 2" w:uiPriority="63"/>
-    <w:lsdException w:name="Medium Shading 2 Accent 2" w:uiPriority="64"/>
-    <w:lsdException w:name="Medium List 1 Accent 2" w:uiPriority="65"/>
-    <w:lsdException w:name="Medium List 2 Accent 2" w:uiPriority="66"/>
-    <w:lsdException w:name="Medium Grid 1 Accent 2" w:uiPriority="67"/>
-    <w:lsdException w:name="Medium Grid 2 Accent 2" w:uiPriority="68"/>
-    <w:lsdException w:name="Medium Grid 3 Accent 2" w:uiPriority="69"/>
-    <w:lsdException w:name="Dark List Accent 2" w:uiPriority="70"/>
-    <w:lsdException w:name="Colorful Shading Accent 2" w:uiPriority="71"/>
-    <w:lsdException w:name="Colorful List Accent 2" w:uiPriority="72"/>
-    <w:lsdException w:name="Colorful Grid Accent 2" w:uiPriority="73"/>
-    <w:lsdException w:name="Light Shading Accent 3" w:uiPriority="60"/>
-    <w:lsdException w:name="Light List Accent 3" w:uiPriority="61"/>
-    <w:lsdException w:name="Light Grid Accent 3" w:uiPriority="62"/>
-    <w:lsdException w:name="Medium Shading 1 Accent 3" w:uiPriority="63"/>
-    <w:lsdException w:name="Medium Shading 2 Accent 3" w:uiPriority="64"/>
-    <w:lsdException w:name="Medium List 1 Accent 3" w:uiPriority="65"/>
-    <w:lsdException w:name="Medium List 2 Accent 3" w:uiPriority="66"/>
-    <w:lsdException w:name="Medium Grid 1 Accent 3" w:uiPriority="67"/>
-    <w:lsdException w:name="Medium Grid 2 Accent 3" w:uiPriority="68"/>
-    <w:lsdException w:name="Medium Grid 3 Accent 3" w:uiPriority="69"/>
-    <w:lsdException w:name="Dark List Accent 3" w:uiPriority="70"/>
-    <w:lsdException w:name="Colorful Shading Accent 3" w:uiPriority="71"/>
-    <w:lsdException w:name="Colorful List Accent 3" w:uiPriority="72"/>
-    <w:lsdException w:name="Colorful Grid Accent 3" w:uiPriority="73"/>
-    <w:lsdException w:name="Light Shading Accent 4" w:uiPriority="60"/>
-    <w:lsdException w:name="Light List Accent 4" w:uiPriority="61"/>
-    <w:lsdException w:name="Light Grid Accent 4" w:uiPriority="62"/>
-    <w:lsdException w:name="Medium Shading 1 Accent 4" w:uiPriority="63"/>
-    <w:lsdException w:name="Medium Shading 2 Accent 4" w:uiPriority="64"/>
-    <w:lsdException w:name="Medium List 1 Accent 4" w:uiPriority="65"/>
-    <w:lsdException w:name="Medium List 2 Accent 4" w:uiPriority="66"/>
-    <w:lsdException w:name="Medium Grid 1 Accent 4" w:uiPriority="67"/>
-    <w:lsdException w:name="Medium Grid 2 Accent 4" w:uiPriority="68"/>
-    <w:lsdException w:name="Medium Grid 3 Accent 4" w:uiPriority="69"/>
-    <w:lsdException w:name="Dark List Accent 4" w:uiPriority="70"/>
-    <w:lsdException w:name="Colorful Shading Accent 4" w:uiPriority="71"/>
-    <w:lsdException w:name="Colorful List Accent 4" w:uiPriority="72"/>
-    <w:lsdException w:name="Colorful Grid Accent 4" w:uiPriority="73"/>
-    <w:lsdException w:name="Light Shading Accent 5" w:uiPriority="60"/>
-    <w:lsdException w:name="Light List Accent 5" w:uiPriority="61"/>
-    <w:lsdException w:name="Light Grid Accent 5" w:uiPriority="62"/>
-    <w:lsdException w:name="Medium Shading 1 Accent 5" w:uiPriority="63"/>
-    <w:lsdException w:name="Medium Shading 2 Accent 5" w:uiPriority="64"/>
-    <w:lsdException w:name="Medium List 1 Accent 5" w:uiPriority="65"/>
-    <w:lsdException w:name="Medium List 2 Accent 5" w:uiPriority="66"/>
-    <w:lsdException w:name="Medium Grid 1 Accent 5" w:uiPriority="67"/>
-    <w:lsdException w:name="Medium Grid 2 Accent 5" w:uiPriority="68"/>
-    <w:lsdException w:name="Medium Grid 3 Accent 5" w:uiPriority="69"/>
-    <w:lsdException w:name="Dark List Accent 5" w:uiPriority="70"/>
-    <w:lsdException w:name="Colorful Shading Accent 5" w:uiPriority="71"/>
-    <w:lsdException w:name="Colorful List Accent 5" w:uiPriority="72"/>
-    <w:lsdException w:name="Colorful Grid Accent 5" w:uiPriority="73"/>
-    <w:lsdException w:name="Light Shading Accent 6" w:uiPriority="60"/>
-    <w:lsdException w:name="Light List Accent 6" w:uiPriority="61"/>
-    <w:lsdException w:name="Light Grid Accent 6" w:uiPriority="62"/>
-    <w:lsdException w:name="Medium Shading 1 Accent 6" w:uiPriority="63"/>
-    <w:lsdException w:name="Medium Shading 2 Accent 6" w:uiPriority="64"/>
-    <w:lsdException w:name="Medium List 1 Accent 6" w:uiPriority="65"/>
-    <w:lsdException w:name="Medium List 2 Accent 6" w:uiPriority="66"/>
-    <w:lsdException w:name="Medium Grid 1 Accent 6" w:uiPriority="67"/>
-    <w:lsdException w:name="Medium Grid 2 Accent 6" w:uiPriority="68"/>
-    <w:lsdException w:name="Medium Grid 3 Accent 6" w:uiPriority="69"/>
-    <w:lsdException w:name="Dark List Accent 6" w:uiPriority="70"/>
-    <w:lsdException w:name="Colorful Shading Accent 6" w:uiPriority="71"/>
-    <w:lsdException w:name="Colorful List Accent 6" w:uiPriority="72"/>
-    <w:lsdException w:name="Colorful Grid Accent 6" w:uiPriority="73"/>
-    <w:lsdException w:name="Subtle Emphasis" w:uiPriority="19" w:qFormat="1"/>
-    <w:lsdException w:name="Intense Emphasis" w:uiPriority="21" w:qFormat="1"/>
-    <w:lsdException w:name="Subtle Reference" w:uiPriority="31" w:qFormat="1"/>
-    <w:lsdException w:name="Intense Reference" w:uiPriority="32" w:qFormat="1"/>
-    <w:lsdException w:name="Book Title" w:uiPriority="33" w:qFormat="1"/>
-    <w:lsdException w:name="Bibliography" w:semiHidden="1" w:uiPriority="37" w:unhideWhenUsed="1"/>
-    <w:lsdException w:name="TOC Heading" w:semiHidden="1" w:uiPriority="39" w:unhideWhenUsed="1" w:qFormat="1"/>
-    <w:lsdException w:name="Plain Table 1" w:uiPriority="41"/>
-    <w:lsdException w:name="Plain Table 2" w:uiPriority="42"/>
-    <w:lsdException w:name="Plain Table 3" w:uiPriority="43"/>
-    <w:lsdException w:name="Plain Table 4" w:uiPriority="44"/>
-    <w:lsdException w:name="Plain Table 5" w:uiPriority="45"/>
-    <w:lsdException w:name="Grid Table Light" w:uiPriority="40"/>
-    <w:lsdException w:name="Grid Table 1 Light" w:uiPriority="46"/>
-    <w:lsdException w:name="Grid Table 2" w:uiPriority="47"/>
-    <w:lsdException w:name="Grid Table 3" w:uiPriority="48"/>
-    <w:lsdException w:name="Grid Table 4" w:uiPriority="49"/>
-    <w:lsdException w:name="Grid Table 5 Dark" w:uiPriority="50"/>
-    <w:lsdException w:name="Grid Table 6 Colorful" w:uiPriority="51"/>
-    <w:lsdException w:name="Grid Table 7 Colorful" w:uiPriority="52"/>
-    <w:lsdException w:name="Grid Table 1 Light Accent 1" w:uiPriority="46"/>
-    <w:lsdException w:name="Grid Table 2 Accent 1" w:uiPriority="47"/>
-    <w:lsdException w:name="Grid Table 3 Accent 1" w:uiPriority="48"/>
-    <w:lsdException w:name="Grid Table 4 Accent 1" w:uiPriority="49"/>
-    <w:lsdException w:name="Grid Table 5 Dark Accent 1" w:uiPriority="50"/>
-    <w:lsdException w:name="Grid Table 6 Colorful Accent 1" w:uiPriority="51"/>
-    <w:lsdException w:name="Grid Table 7 Colorful Accent 1" w:uiPriority="52"/>
-    <w:lsdException w:name="Grid Table 1 Light Accent 2" w:uiPriority="46"/>
-    <w:lsdException w:name="Grid Table 2 Accent 2" w:uiPriority="47"/>
-    <w:lsdException w:name="Grid Table 3 Accent 2" w:uiPriority="48"/>
-    <w:lsdException w:name="Grid Table 4 Accent 2" w:uiPriority="49"/>
-    <w:lsdException w:name="Grid Table 5 Dark Accent 2" w:uiPriority="50"/>
-    <w:lsdException w:name="Grid Table 6 Colorful Accent 2" w:uiPriority="51"/>
-    <w:lsdException w:name="Grid Table 7 Colorful Accent 2" w:uiPriority="52"/>
-    <w:lsdException w:name="Grid Table 1 Light Accent 3" w:uiPriority="46"/>
-    <w:lsdException w:name="Grid Table 2 Accent 3" w:uiPriority="47"/>
-    <w:lsdException w:name="Grid Table 3 Accent 3" w:uiPriority="48"/>
-    <w:lsdException w:name="Grid Table 4 Accent 3" w:uiPriority="49"/>
-    <w:lsdException w:name="Grid Table 5 Dark Accent 3" w:uiPriority="50"/>
-    <w:lsdException w:name="Grid Table 6 Colorful Accent 3" w:uiPriority="51"/>
-    <w:lsdException w:name="Grid Table 7 Colorful Accent 3" w:uiPriority="52"/>
-    <w:lsdException w:name="Grid Table 1 Light Accent 4" w:uiPriority="46"/>
-    <w:lsdException w:name="Grid Table 2 Accent 4" w:uiPriority="47"/>
-    <w:lsdException w:name="Grid Table 3 Accent 4" w:uiPriority="48"/>
-    <w:lsdException w:name="Grid Table 4 Accent 4" w:uiPriority="49"/>
-    <w:lsdException w:name="Grid Table 5 Dark Accent 4" w:uiPriority="50"/>
-    <w:lsdException w:name="Grid Table 6 Colorful Accent 4" w:uiPriority="51"/>
-    <w:lsdException w:name="Grid Table 7 Colorful Accent 4" w:uiPriority="52"/>
-    <w:lsdException w:name="Grid Table 1 Light Accent 5" w:uiPriority="46"/>
-    <w:lsdException w:name="Grid Table 2 Accent 5" w:uiPriority="47"/>
-    <w:lsdException w:name="Grid Table 3 Accent 5" w:uiPriority="48"/>
-    <w:lsdException w:name="Grid Table 4 Accent 5" w:uiPriority="49"/>
-    <w:lsdException w:name="Grid Table 5 Dark Accent 5" w:uiPriority="50"/>
-    <w:lsdException w:name="Grid Table 6 Colorful Accent 5" w:uiPriority="51"/>
-    <w:lsdException w:name="Grid Table 7 Colorful Accent 5" w:uiPriority="52"/>
-    <w:lsdException w:name="Grid Table 1 Light Accent 6" w:uiPriority="46"/>
-    <w:lsdException w:name="Grid Table 2 Accent 6" w:uiPriority="47"/>
-    <w:lsdException w:name="Grid Table 3 Accent 6" w:uiPriority="48"/>
-    <w:lsdException w:name="Grid Table 4 Accent 6" w:uiPriority="49"/>
-    <w:lsdException w:name="Grid Table 5 Dark Accent 6" w:uiPriority="50"/>
-    <w:lsdException w:name="Grid Table 6 Colorful Accent 6" w:uiPriority="51"/>
-    <w:lsdException w:name="Grid Table 7 Colorful Accent 6" w:uiPriority="52"/>
-    <w:lsdException w:name="List Table 1 Light" w:uiPriority="46"/>
-    <w:lsdException w:name="List Table 2" w:uiPriority="47"/>
-    <w:lsdException w:name="List Table 3" w:uiPriority="48"/>
-    <w:lsdException w:name="List Table 4" w:uiPriority="49"/>
-    <w:lsdException w:name="List Table 5 Dark" w:uiPriority="50"/>
-    <w:lsdException w:name="List Table 6 Colorful" w:uiPriority="51"/>
-    <w:lsdException w:name="List Table 7 Colorful" w:uiPriority="52"/>
-    <w:lsdException w:name="List Table 1 Light Accent 1" w:uiPriority="46"/>
-    <w:lsdException w:name="List Table 2 Accent 1" w:uiPriority="47"/>
-    <w:lsdException w:name="List Table 3 Accent 1" w:uiPriority="48"/>
-    <w:lsdException w:name="List Table 4 Accent 1" w:uiPriority="49"/>
-    <w:lsdException w:name="List Table 5 Dark Accent 1" w:uiPriority="50"/>
-    <w:lsdException w:name="List Table 6 Colorful Accent 1" w:uiPriority="51"/>
-    <w:lsdException w:name="List Table 7 Colorful Accent 1" w:uiPriority="52"/>
-    <w:lsdException w:name="List Table 1 Light Accent 2" w:uiPriority="46"/>
-    <w:lsdException w:name="List Table 2 Accent 2" w:uiPriority="47"/>
-    <w:lsdException w:name="List Table 3 Accent 2" w:uiPriority="48"/>
-    <w:lsdException w:name="List Table 4 Accent 2" w:uiPriority="49"/>
-    <w:lsdException w:name="List Table 5 Dark Accent 2" w:uiPriority="50"/>
-    <w:lsdException w:name="List Table 6 Colorful Accent 2" w:uiPriority="51"/>
-    <w:lsdException w:name="List Table 7 Colorful Accent 2" w:uiPriority="52"/>
-    <w:lsdException w:name="List Table 1 Light Accent 3" w:uiPriority="46"/>
-    <w:lsdException w:name="List Table 2 Accent 3" w:uiPriority="47"/>
-    <w:lsdException w:name="List Table 3 Accent 3" w:uiPriority="48"/>
-    <w:lsdException w:name="List Table 4 Accent 3" w:uiPriority="49"/>
-    <w:lsdException w:name="List Table 5 Dark Accent 3" w:uiPriority="50"/>
-    <w:lsdException w:name="List Table 6 Colorful Accent 3" w:uiPriority="51"/>
-    <w:lsdException w:name="List Table 7 Colorful Accent 3" w:uiPriority="52"/>
-    <w:lsdException w:name="List Table 1 Light Accent 4" w:uiPriority="46"/>
-    <w:lsdException w:name="List Table 2 Accent 4" w:uiPriority="47"/>
-    <w:lsdException w:name="List Table 3 Accent 4" w:uiPriority="48"/>
-    <w:lsdException w:name="List Table 4 Accent 4" w:uiPriority="49"/>
-    <w:lsdException w:name="List Table 5 Dark Accent 4" w:uiPriority="50"/>
-    <w:lsdException w:name="List Table 6 Colorful Accent 4" w:uiPriority="51"/>
-    <w:lsdException w:name="List Table 7 Colorful Accent 4" w:uiPriority="52"/>
-    <w:lsdException w:name="List Table 1 Light Accent 5" w:uiPriority="46"/>
-    <w:lsdException w:name="List Table 2 Accent 5" w:uiPriority="47"/>
-    <w:lsdException w:name="List Table 3 Accent 5" w:uiPriority="48"/>
-    <w:lsdException w:name="List Table 4 Accent 5" w:uiPriority="49"/>
-    <w:lsdException w:name="List Table 5 Dark Accent 5" w:uiPriority="50"/>
-    <w:lsdException w:name="List Table 6 Colorful Accent 5" w:uiPriority="51"/>
-    <w:lsdException w:name="List Table 7 Colorful Accent 5" w:uiPriority="52"/>
-    <w:lsdException w:name="List Table 1 Light Accent 6" w:uiPriority="46"/>
-    <w:lsdException w:name="List Table 2 Accent 6" w:uiPriority="47"/>
-    <w:lsdException w:name="List Table 3 Accent 6" w:uiPriority="48"/>
-    <w:lsdException w:name="List Table 4 Accent 6" w:uiPriority="49"/>
-    <w:lsdException w:name="List Table 5 Dark Accent 6" w:uiPriority="50"/>
-    <w:lsdException w:name="List Table 6 Colorful Accent 6" w:uiPriority="51"/>
-    <w:lsdException w:name="List Table 7 Colorful Accent 6" w:uiPriority="52"/>
-    <w:lsdException w:name="Mention" w:semiHidden="1" w:unhideWhenUsed="1"/>
-    <w:lsdException w:name="Smart Hyperlink" w:semiHidden="1" w:unhideWhenUsed="1"/>
-    <w:lsdException w:name="Hashtag" w:semiHidden="1" w:unhideWhenUsed="1"/>
-    <w:lsdException w:name="Unresolved Mention" w:semiHidden="1" w:unhideWhenUsed="1"/>
-    <w:lsdException w:name="Smart Link" w:semiHidden="1" w:unhideWhenUsed="1"/>
+  <w:latentStyles w:defLockedState="0" w:defUIPriority="99" w:defSemiHidden="1" w:defUnhideWhenUsed="1" w:defQFormat="0" w:count="276">
+    <w:lsdException w:name="Normal" w:semiHidden="0" w:uiPriority="0" w:unhideWhenUsed="0" w:qFormat="1"/>
+    <w:lsdException w:name="heading 1" w:semiHidden="0" w:uiPriority="9" w:unhideWhenUsed="0" w:qFormat="1"/>
+    <w:lsdException w:name="heading 2" w:uiPriority="9" w:qFormat="1"/>
+    <w:lsdException w:name="heading 3" w:uiPriority="9" w:qFormat="1"/>
+    <w:lsdException w:name="heading 4" w:uiPriority="9" w:qFormat="1"/>
+    <w:lsdException w:name="heading 5" w:uiPriority="9" w:qFormat="1"/>
+    <w:lsdException w:name="heading 6" w:uiPriority="9" w:qFormat="1"/>
+    <w:lsdException w:name="heading 7" w:uiPriority="9" w:qFormat="1"/>
+    <w:lsdException w:name="heading 8" w:uiPriority="9" w:qFormat="1"/>
+    <w:lsdException w:name="heading 9" w:uiPriority="9" w:qFormat="1"/>
+    <w:lsdException w:name="toc 1" w:uiPriority="39"/>
+    <w:lsdException w:name="toc 2" w:uiPriority="39"/>
+    <w:lsdException w:name="toc 3" w:uiPriority="39"/>
+    <w:lsdException w:name="toc 4" w:uiPriority="39"/>
+    <w:lsdException w:name="toc 5" w:uiPriority="39"/>
+    <w:lsdException w:name="toc 6" w:uiPriority="39"/>
+    <w:lsdException w:name="toc 7" w:uiPriority="39"/>
+    <w:lsdException w:name="toc 8" w:uiPriority="39"/>
+    <w:lsdException w:name="toc 9" w:uiPriority="39"/>
+    <w:lsdException w:name="caption" w:uiPriority="35" w:qFormat="1"/>
+    <w:lsdException w:name="Title" w:semiHidden="0" w:uiPriority="10" w:unhideWhenUsed="0" w:qFormat="1"/>
+    <w:lsdException w:name="Default Paragraph Font" w:uiPriority="1"/>
+    <w:lsdException w:name="Subtitle" w:semiHidden="0" w:uiPriority="11" w:unhideWhenUsed="0" w:qFormat="1"/>
+    <w:lsdException w:name="Strong" w:semiHidden="0" w:uiPriority="22" w:unhideWhenUsed="0" w:qFormat="1"/>
+    <w:lsdException w:name="Emphasis" w:semiHidden="0" w:uiPriority="20" w:unhideWhenUsed="0" w:qFormat="1"/>
+    <w:lsdException w:name="Table Grid" w:semiHidden="0" w:uiPriority="39" w:unhideWhenUsed="0"/>
+    <w:lsdException w:name="Note Level 1" w:semiHidden="0" w:unhideWhenUsed="0"/>
+    <w:lsdException w:name="Note Level 2" w:semiHidden="0" w:unhideWhenUsed="0"/>
+    <w:lsdException w:name="Note Level 3" w:semiHidden="0" w:unhideWhenUsed="0"/>
+    <w:lsdException w:name="Note Level 4" w:semiHidden="0" w:unhideWhenUsed="0"/>
+    <w:lsdException w:name="Note Level 5" w:semiHidden="0" w:unhideWhenUsed="0"/>
+    <w:lsdException w:name="Note Level 6" w:semiHidden="0" w:unhideWhenUsed="0"/>
+    <w:lsdException w:name="Note Level 7" w:semiHidden="0" w:unhideWhenUsed="0"/>
+    <w:lsdException w:name="Note Level 8" w:semiHidden="0" w:unhideWhenUsed="0"/>
+    <w:lsdException w:name="Note Level 9" w:semiHidden="0" w:unhideWhenUsed="0"/>
+    <w:lsdException w:name="Placeholder Text" w:unhideWhenUsed="0"/>
+    <w:lsdException w:name="No Spacing" w:semiHidden="0" w:uiPriority="1" w:unhideWhenUsed="0" w:qFormat="1"/>
+    <w:lsdException w:name="Light Shading" w:semiHidden="0" w:uiPriority="60" w:unhideWhenUsed="0"/>
+    <w:lsdException w:name="Light List" w:semiHidden="0" w:uiPriority="61" w:unhideWhenUsed="0"/>
+    <w:lsdException w:name="Light Grid" w:semiHidden="0" w:uiPriority="62" w:unhideWhenUsed="0"/>
+    <w:lsdException w:name="Medium Shading 1" w:semiHidden="0" w:uiPriority="63" w:unhideWhenUsed="0"/>
+    <w:lsdException w:name="Medium Shading 2" w:semiHidden="0" w:uiPriority="64" w:unhideWhenUsed="0"/>
+    <w:lsdException w:name="Medium List 1" w:semiHidden="0" w:uiPriority="65" w:unhideWhenUsed="0"/>
+    <w:lsdException w:name="Medium List 2" w:semiHidden="0" w:uiPriority="66" w:unhideWhenUsed="0"/>
+    <w:lsdException w:name="Medium Grid 1" w:semiHidden="0" w:uiPriority="67" w:unhideWhenUsed="0"/>
+    <w:lsdException w:name="Medium Grid 2" w:semiHidden="0" w:uiPriority="68" w:unhideWhenUsed="0"/>
+    <w:lsdException w:name="Medium Grid 3" w:semiHidden="0" w:uiPriority="69" w:unhideWhenUsed="0"/>
+    <w:lsdException w:name="Dark List" w:semiHidden="0" w:uiPriority="70" w:unhideWhenUsed="0"/>
+    <w:lsdException w:name="Colorful Shading" w:semiHidden="0" w:uiPriority="71" w:unhideWhenUsed="0"/>
+    <w:lsdException w:name="Colorful List" w:semiHidden="0" w:uiPriority="72" w:unhideWhenUsed="0"/>
+    <w:lsdException w:name="Colorful Grid" w:semiHidden="0" w:uiPriority="73" w:unhideWhenUsed="0"/>
+    <w:lsdException w:name="Light Shading Accent 1" w:semiHidden="0" w:uiPriority="60" w:unhideWhenUsed="0"/>
+    <w:lsdException w:name="Light List Accent 1" w:semiHidden="0" w:uiPriority="61" w:unhideWhenUsed="0"/>
+    <w:lsdException w:name="Light Grid Accent 1" w:semiHidden="0" w:uiPriority="62" w:unhideWhenUsed="0"/>
+    <w:lsdException w:name="Medium Shading 1 Accent 1" w:semiHidden="0" w:uiPriority="63" w:unhideWhenUsed="0"/>
+    <w:lsdException w:name="Medium Shading 2 Accent 1" w:semiHidden="0" w:uiPriority="64" w:unhideWhenUsed="0"/>
+    <w:lsdException w:name="Medium List 1 Accent 1" w:semiHidden="0" w:uiPriority="65" w:unhideWhenUsed="0"/>
+    <w:lsdException w:name="Revision" w:unhideWhenUsed="0"/>
+    <w:lsdException w:name="List Paragraph" w:semiHidden="0" w:uiPriority="34" w:unhideWhenUsed="0" w:qFormat="1"/>
+    <w:lsdException w:name="Quote" w:semiHidden="0" w:uiPriority="29" w:unhideWhenUsed="0" w:qFormat="1"/>
+    <w:lsdException w:name="Intense Quote" w:semiHidden="0" w:uiPriority="30" w:unhideWhenUsed="0" w:qFormat="1"/>
+    <w:lsdException w:name="Medium List 2 Accent 1" w:semiHidden="0" w:uiPriority="66" w:unhideWhenUsed="0"/>
+    <w:lsdException w:name="Medium Grid 1 Accent 1" w:semiHidden="0" w:uiPriority="67" w:unhideWhenUsed="0"/>
+    <w:lsdException w:name="Medium Grid 2 Accent 1" w:semiHidden="0" w:uiPriority="68" w:unhideWhenUsed="0"/>
+    <w:lsdException w:name="Medium Grid 3 Accent 1" w:semiHidden="0" w:uiPriority="69" w:unhideWhenUsed="0"/>
+    <w:lsdException w:name="Dark List Accent 1" w:semiHidden="0" w:uiPriority="70" w:unhideWhenUsed="0"/>
+    <w:lsdException w:name="Colorful Shading Accent 1" w:semiHidden="0" w:uiPriority="71" w:unhideWhenUsed="0"/>
+    <w:lsdException w:name="Colorful List Accent 1" w:semiHidden="0" w:uiPriority="72" w:unhideWhenUsed="0"/>
+    <w:lsdException w:name="Colorful Grid Accent 1" w:semiHidden="0" w:uiPriority="73" w:unhideWhenUsed="0"/>
+    <w:lsdException w:name="Light Shading Accent 2" w:semiHidden="0" w:uiPriority="60" w:unhideWhenUsed="0"/>
+    <w:lsdException w:name="Light List Accent 2" w:semiHidden="0" w:uiPriority="61" w:unhideWhenUsed="0"/>
+    <w:lsdException w:name="Light Grid Accent 2" w:semiHidden="0" w:uiPriority="62" w:unhideWhenUsed="0"/>
+    <w:lsdException w:name="Medium Shading 1 Accent 2" w:semiHidden="0" w:uiPriority="63" w:unhideWhenUsed="0"/>
+    <w:lsdException w:name="Medium Shading 2 Accent 2" w:semiHidden="0" w:uiPriority="64" w:unhideWhenUsed="0"/>
+    <w:lsdException w:name="Medium List 1 Accent 2" w:semiHidden="0" w:uiPriority="65" w:unhideWhenUsed="0"/>
+    <w:lsdException w:name="Medium List 2 Accent 2" w:semiHidden="0" w:uiPriority="66" w:unhideWhenUsed="0"/>
+    <w:lsdException w:name="Medium Grid 1 Accent 2" w:semiHidden="0" w:uiPriority="67" w:unhideWhenUsed="0"/>
+    <w:lsdException w:name="Medium Grid 2 Accent 2" w:semiHidden="0" w:uiPriority="68" w:unhideWhenUsed="0"/>
+    <w:lsdException w:name="Medium Grid 3 Accent 2" w:semiHidden="0" w:uiPriority="69" w:unhideWhenUsed="0"/>
+    <w:lsdException w:name="Dark List Accent 2" w:semiHidden="0" w:uiPriority="70" w:unhideWhenUsed="0"/>
+    <w:lsdException w:name="Colorful Shading Accent 2" w:semiHidden="0" w:uiPriority="71" w:unhideWhenUsed="0"/>
+    <w:lsdException w:name="Colorful List Accent 2" w:semiHidden="0" w:uiPriority="72" w:unhideWhenUsed="0"/>
+    <w:lsdException w:name="Colorful Grid Accent 2" w:semiHidden="0" w:uiPriority="73" w:unhideWhenUsed="0"/>
+    <w:lsdException w:name="Light Shading Accent 3" w:semiHidden="0" w:uiPriority="60" w:unhideWhenUsed="0"/>
+    <w:lsdException w:name="Light List Accent 3" w:semiHidden="0" w:uiPriority="61" w:unhideWhenUsed="0"/>
+    <w:lsdException w:name="Light Grid Accent 3" w:semiHidden="0" w:uiPriority="62" w:unhideWhenUsed="0"/>
+    <w:lsdException w:name="Medium Shading 1 Accent 3" w:semiHidden="0" w:uiPriority="63" w:unhideWhenUsed="0"/>
+    <w:lsdException w:name="Medium Shading 2 Accent 3" w:semiHidden="0" w:uiPriority="64" w:unhideWhenUsed="0"/>
+    <w:lsdException w:name="Medium List 1 Accent 3" w:semiHidden="0" w:uiPriority="65" w:unhideWhenUsed="0"/>
+    <w:lsdException w:name="Medium List 2 Accent 3" w:semiHidden="0" w:uiPriority="66" w:unhideWhenUsed="0"/>
+    <w:lsdException w:name="Medium Grid 1 Accent 3" w:semiHidden="0" w:uiPriority="67" w:unhideWhenUsed="0"/>
+    <w:lsdException w:name="Medium Grid 2 Accent 3" w:semiHidden="0" w:uiPriority="68" w:unhideWhenUsed="0"/>
+    <w:lsdException w:name="Medium Grid 3 Accent 3" w:semiHidden="0" w:uiPriority="69" w:unhideWhenUsed="0"/>
+    <w:lsdException w:name="Dark List Accent 3" w:semiHidden="0" w:uiPriority="70" w:unhideWhenUsed="0"/>
+    <w:lsdException w:name="Colorful Shading Accent 3" w:semiHidden="0" w:uiPriority="71" w:unhideWhenUsed="0"/>
+    <w:lsdException w:name="Colorful List Accent 3" w:semiHidden="0" w:uiPriority="72" w:unhideWhenUsed="0"/>
+    <w:lsdException w:name="Colorful Grid Accent 3" w:semiHidden="0" w:uiPriority="73" w:unhideWhenUsed="0"/>
+    <w:lsdException w:name="Light Shading Accent 4" w:semiHidden="0" w:uiPriority="60" w:unhideWhenUsed="0"/>
+    <w:lsdException w:name="Light List Accent 4" w:semiHidden="0" w:uiPriority="61" w:unhideWhenUsed="0"/>
+    <w:lsdException w:name="Light Grid Accent 4" w:semiHidden="0" w:uiPriority="62" w:unhideWhenUsed="0"/>
+    <w:lsdException w:name="Medium Shading 1 Accent 4" w:semiHidden="0" w:uiPriority="63" w:unhideWhenUsed="0"/>
+    <w:lsdException w:name="Medium Shading 2 Accent 4" w:semiHidden="0" w:uiPriority="64" w:unhideWhenUsed="0"/>
+    <w:lsdException w:name="Medium List 1 Accent 4" w:semiHidden="0" w:uiPriority="65" w:unhideWhenUsed="0"/>
+    <w:lsdException w:name="Medium List 2 Accent 4" w:semiHidden="0" w:uiPriority="66" w:unhideWhenUsed="0"/>
+    <w:lsdException w:name="Medium Grid 1 Accent 4" w:semiHidden="0" w:uiPriority="67" w:unhideWhenUsed="0"/>
+    <w:lsdException w:name="Medium Grid 2 Accent 4" w:semiHidden="0" w:uiPriority="68" w:unhideWhenUsed="0"/>
+    <w:lsdException w:name="Medium Grid 3 Accent 4" w:semiHidden="0" w:uiPriority="69" w:unhideWhenUsed="0"/>
+    <w:lsdException w:name="Dark List Accent 4" w:semiHidden="0" w:uiPriority="70" w:unhideWhenUsed="0"/>
+    <w:lsdException w:name="Colorful Shading Accent 4" w:semiHidden="0" w:uiPriority="71" w:unhideWhenUsed="0"/>
+    <w:lsdException w:name="Colorful List Accent 4" w:semiHidden="0" w:uiPriority="72" w:unhideWhenUsed="0"/>
+    <w:lsdException w:name="Colorful Grid Accent 4" w:semiHidden="0" w:uiPriority="73" w:unhideWhenUsed="0"/>
+    <w:lsdException w:name="Light Shading Accent 5" w:semiHidden="0" w:uiPriority="60" w:unhideWhenUsed="0"/>
+    <w:lsdException w:name="Light List Accent 5" w:semiHidden="0" w:uiPriority="61" w:unhideWhenUsed="0"/>
+    <w:lsdException w:name="Light Grid Accent 5" w:semiHidden="0" w:uiPriority="62" w:unhideWhenUsed="0"/>
+    <w:lsdException w:name="Medium Shading 1 Accent 5" w:semiHidden="0" w:uiPriority="63" w:unhideWhenUsed="0"/>
+    <w:lsdException w:name="Medium Shading 2 Accent 5" w:semiHidden="0" w:uiPriority="64" w:unhideWhenUsed="0"/>
+    <w:lsdException w:name="Medium List 1 Accent 5" w:semiHidden="0" w:uiPriority="65" w:unhideWhenUsed="0"/>
+    <w:lsdException w:name="Medium List 2 Accent 5" w:semiHidden="0" w:uiPriority="66" w:unhideWhenUsed="0"/>
+    <w:lsdException w:name="Medium Grid 1 Accent 5" w:semiHidden="0" w:uiPriority="67" w:unhideWhenUsed="0"/>
+    <w:lsdException w:name="Medium Grid 2 Accent 5" w:semiHidden="0" w:uiPriority="68" w:unhideWhenUsed="0"/>
+    <w:lsdException w:name="Medium Grid 3 Accent 5" w:semiHidden="0" w:uiPriority="69" w:unhideWhenUsed="0"/>
+    <w:lsdException w:name="Dark List Accent 5" w:semiHidden="0" w:uiPriority="70" w:unhideWhenUsed="0"/>
+    <w:lsdException w:name="Colorful Shading Accent 5" w:semiHidden="0" w:uiPriority="71" w:unhideWhenUsed="0"/>
+    <w:lsdException w:name="Colorful List Accent 5" w:semiHidden="0" w:uiPriority="72" w:unhideWhenUsed="0"/>
+    <w:lsdException w:name="Colorful Grid Accent 5" w:semiHidden="0" w:uiPriority="73" w:unhideWhenUsed="0"/>
+    <w:lsdException w:name="Light Shading Accent 6" w:semiHidden="0" w:uiPriority="60" w:unhideWhenUsed="0"/>
+    <w:lsdException w:name="Light List Accent 6" w:semiHidden="0" w:uiPriority="61" w:unhideWhenUsed="0"/>
+    <w:lsdException w:name="Light Grid Accent 6" w:semiHidden="0" w:uiPriority="62" w:unhideWhenUsed="0"/>
+    <w:lsdException w:name="Medium Shading 1 Accent 6" w:semiHidden="0" w:uiPriority="63" w:unhideWhenUsed="0"/>
+    <w:lsdException w:name="Medium Shading 2 Accent 6" w:semiHidden="0" w:uiPriority="64" w:unhideWhenUsed="0"/>
+    <w:lsdException w:name="Medium List 1 Accent 6" w:semiHidden="0" w:uiPriority="65" w:unhideWhenUsed="0"/>
+    <w:lsdException w:name="Medium List 2 Accent 6" w:semiHidden="0" w:uiPriority="66" w:unhideWhenUsed="0"/>
+    <w:lsdException w:name="Medium Grid 1 Accent 6" w:semiHidden="0" w:uiPriority="67" w:unhideWhenUsed="0"/>
+    <w:lsdException w:name="Medium Grid 2 Accent 6" w:semiHidden="0" w:uiPriority="68" w:unhideWhenUsed="0"/>
+    <w:lsdException w:name="Medium Grid 3 Accent 6" w:semiHidden="0" w:uiPriority="69" w:unhideWhenUsed="0"/>
+    <w:lsdException w:name="Dark List Accent 6" w:semiHidden="0" w:uiPriority="70" w:unhideWhenUsed="0"/>
+    <w:lsdException w:name="Colorful Shading Accent 6" w:semiHidden="0" w:uiPriority="71" w:unhideWhenUsed="0"/>
+    <w:lsdException w:name="Colorful List Accent 6" w:semiHidden="0" w:uiPriority="72" w:unhideWhenUsed="0"/>
+    <w:lsdException w:name="Colorful Grid Accent 6" w:semiHidden="0" w:uiPriority="73" w:unhideWhenUsed="0"/>
+    <w:lsdException w:name="Subtle Emphasis" w:semiHidden="0" w:uiPriority="19" w:unhideWhenUsed="0" w:qFormat="1"/>
+    <w:lsdException w:name="Intense Emphasis" w:semiHidden="0" w:uiPriority="21" w:unhideWhenUsed="0" w:qFormat="1"/>
+    <w:lsdException w:name="Subtle Reference" w:semiHidden="0" w:uiPriority="31" w:unhideWhenUsed="0" w:qFormat="1"/>
+    <w:lsdException w:name="Intense Reference" w:semiHidden="0" w:uiPriority="32" w:unhideWhenUsed="0" w:qFormat="1"/>
+    <w:lsdException w:name="Book Title" w:semiHidden="0" w:uiPriority="33" w:unhideWhenUsed="0" w:qFormat="1"/>
+    <w:lsdException w:name="Bibliography" w:uiPriority="37"/>
+    <w:lsdException w:name="TOC Heading" w:uiPriority="39" w:qFormat="1"/>
   </w:latentStyles>
   <w:style w:type="paragraph" w:default="1" w:styleId="Normal">
     <w:name w:val="Normal"/>
@@ -1550,6 +1600,902 @@
     <w:pPr>
       <w:outlineLvl w:val="9"/>
     </w:pPr>
+  </w:style>
+  <w:style w:type="paragraph" w:styleId="BalloonText">
+    <w:name w:val="Balloon Text"/>
+    <w:basedOn w:val="Normal"/>
+    <w:link w:val="BalloonTextChar"/>
+    <w:uiPriority w:val="99"/>
+    <w:semiHidden/>
+    <w:unhideWhenUsed/>
+    <w:rsid w:val="00F57BD3"/>
+    <w:pPr>
+      <w:spacing w:after="0" w:line="240" w:lineRule="auto"/>
+    </w:pPr>
+    <w:rPr>
+      <w:rFonts w:ascii="Lucida Grande" w:hAnsi="Lucida Grande" w:cs="Lucida Grande"/>
+      <w:sz w:val="18"/>
+      <w:szCs w:val="18"/>
+    </w:rPr>
+  </w:style>
+  <w:style w:type="character" w:customStyle="1" w:styleId="BalloonTextChar">
+    <w:name w:val="Balloon Text Char"/>
+    <w:basedOn w:val="DefaultParagraphFont"/>
+    <w:link w:val="BalloonText"/>
+    <w:uiPriority w:val="99"/>
+    <w:semiHidden/>
+    <w:rsid w:val="00F57BD3"/>
+    <w:rPr>
+      <w:rFonts w:ascii="Lucida Grande" w:hAnsi="Lucida Grande" w:cs="Lucida Grande"/>
+      <w:sz w:val="18"/>
+      <w:szCs w:val="18"/>
+    </w:rPr>
+  </w:style>
+</w:styles>
+</file>
+
+<file path=word/stylesWithEffects.xml><?xml version="1.0" encoding="utf-8"?>
+<w:styles xmlns:wpc="http://schemas.microsoft.com/office/word/2010/wordprocessingCanvas" xmlns:mo="http://schemas.microsoft.com/office/mac/office/2008/main" xmlns:mc="http://schemas.openxmlformats.org/markup-compatibility/2006" xmlns:mv="urn:schemas-microsoft-com:mac:vml" xmlns:o="urn:schemas-microsoft-com:office:office" xmlns:r="http://schemas.openxmlformats.org/officeDocument/2006/relationships" xmlns:m="http://schemas.openxmlformats.org/officeDocument/2006/math" xmlns:v="urn:schemas-microsoft-com:vml" xmlns:wp14="http://schemas.microsoft.com/office/word/2010/wordprocessingDrawing" xmlns:wp="http://schemas.openxmlformats.org/drawingml/2006/wordprocessingDrawing" xmlns:w10="urn:schemas-microsoft-com:office:word" xmlns:w="http://schemas.openxmlformats.org/wordprocessingml/2006/main" xmlns:w14="http://schemas.microsoft.com/office/word/2010/wordml" xmlns:wpg="http://schemas.microsoft.com/office/word/2010/wordprocessingGroup" xmlns:wpi="http://schemas.microsoft.com/office/word/2010/wordprocessingInk" xmlns:wne="http://schemas.microsoft.com/office/word/2006/wordml" xmlns:wps="http://schemas.microsoft.com/office/word/2010/wordprocessingShape" mc:Ignorable="w14 wp14">
+  <w:docDefaults>
+    <w:rPrDefault>
+      <w:rPr>
+        <w:rFonts w:asciiTheme="minorHAnsi" w:eastAsiaTheme="minorEastAsia" w:hAnsiTheme="minorHAnsi" w:cstheme="minorBidi"/>
+        <w:sz w:val="22"/>
+        <w:szCs w:val="22"/>
+        <w:lang w:val="en-US" w:eastAsia="en-US" w:bidi="ar-SA"/>
+      </w:rPr>
+    </w:rPrDefault>
+    <w:pPrDefault>
+      <w:pPr>
+        <w:spacing w:after="160" w:line="259" w:lineRule="auto"/>
+      </w:pPr>
+    </w:pPrDefault>
+  </w:docDefaults>
+  <w:latentStyles w:defLockedState="0" w:defUIPriority="99" w:defSemiHidden="1" w:defUnhideWhenUsed="1" w:defQFormat="0" w:count="276">
+    <w:lsdException w:name="Normal" w:semiHidden="0" w:uiPriority="0" w:unhideWhenUsed="0" w:qFormat="1"/>
+    <w:lsdException w:name="heading 1" w:semiHidden="0" w:uiPriority="9" w:unhideWhenUsed="0" w:qFormat="1"/>
+    <w:lsdException w:name="heading 2" w:uiPriority="9" w:qFormat="1"/>
+    <w:lsdException w:name="heading 3" w:uiPriority="9" w:qFormat="1"/>
+    <w:lsdException w:name="heading 4" w:uiPriority="9" w:qFormat="1"/>
+    <w:lsdException w:name="heading 5" w:uiPriority="9" w:qFormat="1"/>
+    <w:lsdException w:name="heading 6" w:uiPriority="9" w:qFormat="1"/>
+    <w:lsdException w:name="heading 7" w:uiPriority="9" w:qFormat="1"/>
+    <w:lsdException w:name="heading 8" w:uiPriority="9" w:qFormat="1"/>
+    <w:lsdException w:name="heading 9" w:uiPriority="9" w:qFormat="1"/>
+    <w:lsdException w:name="toc 1" w:uiPriority="39"/>
+    <w:lsdException w:name="toc 2" w:uiPriority="39"/>
+    <w:lsdException w:name="toc 3" w:uiPriority="39"/>
+    <w:lsdException w:name="toc 4" w:uiPriority="39"/>
+    <w:lsdException w:name="toc 5" w:uiPriority="39"/>
+    <w:lsdException w:name="toc 6" w:uiPriority="39"/>
+    <w:lsdException w:name="toc 7" w:uiPriority="39"/>
+    <w:lsdException w:name="toc 8" w:uiPriority="39"/>
+    <w:lsdException w:name="toc 9" w:uiPriority="39"/>
+    <w:lsdException w:name="caption" w:uiPriority="35" w:qFormat="1"/>
+    <w:lsdException w:name="Title" w:semiHidden="0" w:uiPriority="10" w:unhideWhenUsed="0" w:qFormat="1"/>
+    <w:lsdException w:name="Default Paragraph Font" w:uiPriority="1"/>
+    <w:lsdException w:name="Subtitle" w:semiHidden="0" w:uiPriority="11" w:unhideWhenUsed="0" w:qFormat="1"/>
+    <w:lsdException w:name="Strong" w:semiHidden="0" w:uiPriority="22" w:unhideWhenUsed="0" w:qFormat="1"/>
+    <w:lsdException w:name="Emphasis" w:semiHidden="0" w:uiPriority="20" w:unhideWhenUsed="0" w:qFormat="1"/>
+    <w:lsdException w:name="Table Grid" w:semiHidden="0" w:uiPriority="39" w:unhideWhenUsed="0"/>
+    <w:lsdException w:name="Note Level 1" w:semiHidden="0" w:unhideWhenUsed="0"/>
+    <w:lsdException w:name="Note Level 2" w:semiHidden="0" w:unhideWhenUsed="0"/>
+    <w:lsdException w:name="Note Level 3" w:semiHidden="0" w:unhideWhenUsed="0"/>
+    <w:lsdException w:name="Note Level 4" w:semiHidden="0" w:unhideWhenUsed="0"/>
+    <w:lsdException w:name="Note Level 5" w:semiHidden="0" w:unhideWhenUsed="0"/>
+    <w:lsdException w:name="Note Level 6" w:semiHidden="0" w:unhideWhenUsed="0"/>
+    <w:lsdException w:name="Note Level 7" w:semiHidden="0" w:unhideWhenUsed="0"/>
+    <w:lsdException w:name="Note Level 8" w:semiHidden="0" w:unhideWhenUsed="0"/>
+    <w:lsdException w:name="Note Level 9" w:semiHidden="0" w:unhideWhenUsed="0"/>
+    <w:lsdException w:name="Placeholder Text" w:unhideWhenUsed="0"/>
+    <w:lsdException w:name="No Spacing" w:semiHidden="0" w:uiPriority="1" w:unhideWhenUsed="0" w:qFormat="1"/>
+    <w:lsdException w:name="Light Shading" w:semiHidden="0" w:uiPriority="60" w:unhideWhenUsed="0"/>
+    <w:lsdException w:name="Light List" w:semiHidden="0" w:uiPriority="61" w:unhideWhenUsed="0"/>
+    <w:lsdException w:name="Light Grid" w:semiHidden="0" w:uiPriority="62" w:unhideWhenUsed="0"/>
+    <w:lsdException w:name="Medium Shading 1" w:semiHidden="0" w:uiPriority="63" w:unhideWhenUsed="0"/>
+    <w:lsdException w:name="Medium Shading 2" w:semiHidden="0" w:uiPriority="64" w:unhideWhenUsed="0"/>
+    <w:lsdException w:name="Medium List 1" w:semiHidden="0" w:uiPriority="65" w:unhideWhenUsed="0"/>
+    <w:lsdException w:name="Medium List 2" w:semiHidden="0" w:uiPriority="66" w:unhideWhenUsed="0"/>
+    <w:lsdException w:name="Medium Grid 1" w:semiHidden="0" w:uiPriority="67" w:unhideWhenUsed="0"/>
+    <w:lsdException w:name="Medium Grid 2" w:semiHidden="0" w:uiPriority="68" w:unhideWhenUsed="0"/>
+    <w:lsdException w:name="Medium Grid 3" w:semiHidden="0" w:uiPriority="69" w:unhideWhenUsed="0"/>
+    <w:lsdException w:name="Dark List" w:semiHidden="0" w:uiPriority="70" w:unhideWhenUsed="0"/>
+    <w:lsdException w:name="Colorful Shading" w:semiHidden="0" w:uiPriority="71" w:unhideWhenUsed="0"/>
+    <w:lsdException w:name="Colorful List" w:semiHidden="0" w:uiPriority="72" w:unhideWhenUsed="0"/>
+    <w:lsdException w:name="Colorful Grid" w:semiHidden="0" w:uiPriority="73" w:unhideWhenUsed="0"/>
+    <w:lsdException w:name="Light Shading Accent 1" w:semiHidden="0" w:uiPriority="60" w:unhideWhenUsed="0"/>
+    <w:lsdException w:name="Light List Accent 1" w:semiHidden="0" w:uiPriority="61" w:unhideWhenUsed="0"/>
+    <w:lsdException w:name="Light Grid Accent 1" w:semiHidden="0" w:uiPriority="62" w:unhideWhenUsed="0"/>
+    <w:lsdException w:name="Medium Shading 1 Accent 1" w:semiHidden="0" w:uiPriority="63" w:unhideWhenUsed="0"/>
+    <w:lsdException w:name="Medium Shading 2 Accent 1" w:semiHidden="0" w:uiPriority="64" w:unhideWhenUsed="0"/>
+    <w:lsdException w:name="Medium List 1 Accent 1" w:semiHidden="0" w:uiPriority="65" w:unhideWhenUsed="0"/>
+    <w:lsdException w:name="Revision" w:unhideWhenUsed="0"/>
+    <w:lsdException w:name="List Paragraph" w:semiHidden="0" w:uiPriority="34" w:unhideWhenUsed="0" w:qFormat="1"/>
+    <w:lsdException w:name="Quote" w:semiHidden="0" w:uiPriority="29" w:unhideWhenUsed="0" w:qFormat="1"/>
+    <w:lsdException w:name="Intense Quote" w:semiHidden="0" w:uiPriority="30" w:unhideWhenUsed="0" w:qFormat="1"/>
+    <w:lsdException w:name="Medium List 2 Accent 1" w:semiHidden="0" w:uiPriority="66" w:unhideWhenUsed="0"/>
+    <w:lsdException w:name="Medium Grid 1 Accent 1" w:semiHidden="0" w:uiPriority="67" w:unhideWhenUsed="0"/>
+    <w:lsdException w:name="Medium Grid 2 Accent 1" w:semiHidden="0" w:uiPriority="68" w:unhideWhenUsed="0"/>
+    <w:lsdException w:name="Medium Grid 3 Accent 1" w:semiHidden="0" w:uiPriority="69" w:unhideWhenUsed="0"/>
+    <w:lsdException w:name="Dark List Accent 1" w:semiHidden="0" w:uiPriority="70" w:unhideWhenUsed="0"/>
+    <w:lsdException w:name="Colorful Shading Accent 1" w:semiHidden="0" w:uiPriority="71" w:unhideWhenUsed="0"/>
+    <w:lsdException w:name="Colorful List Accent 1" w:semiHidden="0" w:uiPriority="72" w:unhideWhenUsed="0"/>
+    <w:lsdException w:name="Colorful Grid Accent 1" w:semiHidden="0" w:uiPriority="73" w:unhideWhenUsed="0"/>
+    <w:lsdException w:name="Light Shading Accent 2" w:semiHidden="0" w:uiPriority="60" w:unhideWhenUsed="0"/>
+    <w:lsdException w:name="Light List Accent 2" w:semiHidden="0" w:uiPriority="61" w:unhideWhenUsed="0"/>
+    <w:lsdException w:name="Light Grid Accent 2" w:semiHidden="0" w:uiPriority="62" w:unhideWhenUsed="0"/>
+    <w:lsdException w:name="Medium Shading 1 Accent 2" w:semiHidden="0" w:uiPriority="63" w:unhideWhenUsed="0"/>
+    <w:lsdException w:name="Medium Shading 2 Accent 2" w:semiHidden="0" w:uiPriority="64" w:unhideWhenUsed="0"/>
+    <w:lsdException w:name="Medium List 1 Accent 2" w:semiHidden="0" w:uiPriority="65" w:unhideWhenUsed="0"/>
+    <w:lsdException w:name="Medium List 2 Accent 2" w:semiHidden="0" w:uiPriority="66" w:unhideWhenUsed="0"/>
+    <w:lsdException w:name="Medium Grid 1 Accent 2" w:semiHidden="0" w:uiPriority="67" w:unhideWhenUsed="0"/>
+    <w:lsdException w:name="Medium Grid 2 Accent 2" w:semiHidden="0" w:uiPriority="68" w:unhideWhenUsed="0"/>
+    <w:lsdException w:name="Medium Grid 3 Accent 2" w:semiHidden="0" w:uiPriority="69" w:unhideWhenUsed="0"/>
+    <w:lsdException w:name="Dark List Accent 2" w:semiHidden="0" w:uiPriority="70" w:unhideWhenUsed="0"/>
+    <w:lsdException w:name="Colorful Shading Accent 2" w:semiHidden="0" w:uiPriority="71" w:unhideWhenUsed="0"/>
+    <w:lsdException w:name="Colorful List Accent 2" w:semiHidden="0" w:uiPriority="72" w:unhideWhenUsed="0"/>
+    <w:lsdException w:name="Colorful Grid Accent 2" w:semiHidden="0" w:uiPriority="73" w:unhideWhenUsed="0"/>
+    <w:lsdException w:name="Light Shading Accent 3" w:semiHidden="0" w:uiPriority="60" w:unhideWhenUsed="0"/>
+    <w:lsdException w:name="Light List Accent 3" w:semiHidden="0" w:uiPriority="61" w:unhideWhenUsed="0"/>
+    <w:lsdException w:name="Light Grid Accent 3" w:semiHidden="0" w:uiPriority="62" w:unhideWhenUsed="0"/>
+    <w:lsdException w:name="Medium Shading 1 Accent 3" w:semiHidden="0" w:uiPriority="63" w:unhideWhenUsed="0"/>
+    <w:lsdException w:name="Medium Shading 2 Accent 3" w:semiHidden="0" w:uiPriority="64" w:unhideWhenUsed="0"/>
+    <w:lsdException w:name="Medium List 1 Accent 3" w:semiHidden="0" w:uiPriority="65" w:unhideWhenUsed="0"/>
+    <w:lsdException w:name="Medium List 2 Accent 3" w:semiHidden="0" w:uiPriority="66" w:unhideWhenUsed="0"/>
+    <w:lsdException w:name="Medium Grid 1 Accent 3" w:semiHidden="0" w:uiPriority="67" w:unhideWhenUsed="0"/>
+    <w:lsdException w:name="Medium Grid 2 Accent 3" w:semiHidden="0" w:uiPriority="68" w:unhideWhenUsed="0"/>
+    <w:lsdException w:name="Medium Grid 3 Accent 3" w:semiHidden="0" w:uiPriority="69" w:unhideWhenUsed="0"/>
+    <w:lsdException w:name="Dark List Accent 3" w:semiHidden="0" w:uiPriority="70" w:unhideWhenUsed="0"/>
+    <w:lsdException w:name="Colorful Shading Accent 3" w:semiHidden="0" w:uiPriority="71" w:unhideWhenUsed="0"/>
+    <w:lsdException w:name="Colorful List Accent 3" w:semiHidden="0" w:uiPriority="72" w:unhideWhenUsed="0"/>
+    <w:lsdException w:name="Colorful Grid Accent 3" w:semiHidden="0" w:uiPriority="73" w:unhideWhenUsed="0"/>
+    <w:lsdException w:name="Light Shading Accent 4" w:semiHidden="0" w:uiPriority="60" w:unhideWhenUsed="0"/>
+    <w:lsdException w:name="Light List Accent 4" w:semiHidden="0" w:uiPriority="61" w:unhideWhenUsed="0"/>
+    <w:lsdException w:name="Light Grid Accent 4" w:semiHidden="0" w:uiPriority="62" w:unhideWhenUsed="0"/>
+    <w:lsdException w:name="Medium Shading 1 Accent 4" w:semiHidden="0" w:uiPriority="63" w:unhideWhenUsed="0"/>
+    <w:lsdException w:name="Medium Shading 2 Accent 4" w:semiHidden="0" w:uiPriority="64" w:unhideWhenUsed="0"/>
+    <w:lsdException w:name="Medium List 1 Accent 4" w:semiHidden="0" w:uiPriority="65" w:unhideWhenUsed="0"/>
+    <w:lsdException w:name="Medium List 2 Accent 4" w:semiHidden="0" w:uiPriority="66" w:unhideWhenUsed="0"/>
+    <w:lsdException w:name="Medium Grid 1 Accent 4" w:semiHidden="0" w:uiPriority="67" w:unhideWhenUsed="0"/>
+    <w:lsdException w:name="Medium Grid 2 Accent 4" w:semiHidden="0" w:uiPriority="68" w:unhideWhenUsed="0"/>
+    <w:lsdException w:name="Medium Grid 3 Accent 4" w:semiHidden="0" w:uiPriority="69" w:unhideWhenUsed="0"/>
+    <w:lsdException w:name="Dark List Accent 4" w:semiHidden="0" w:uiPriority="70" w:unhideWhenUsed="0"/>
+    <w:lsdException w:name="Colorful Shading Accent 4" w:semiHidden="0" w:uiPriority="71" w:unhideWhenUsed="0"/>
+    <w:lsdException w:name="Colorful List Accent 4" w:semiHidden="0" w:uiPriority="72" w:unhideWhenUsed="0"/>
+    <w:lsdException w:name="Colorful Grid Accent 4" w:semiHidden="0" w:uiPriority="73" w:unhideWhenUsed="0"/>
+    <w:lsdException w:name="Light Shading Accent 5" w:semiHidden="0" w:uiPriority="60" w:unhideWhenUsed="0"/>
+    <w:lsdException w:name="Light List Accent 5" w:semiHidden="0" w:uiPriority="61" w:unhideWhenUsed="0"/>
+    <w:lsdException w:name="Light Grid Accent 5" w:semiHidden="0" w:uiPriority="62" w:unhideWhenUsed="0"/>
+    <w:lsdException w:name="Medium Shading 1 Accent 5" w:semiHidden="0" w:uiPriority="63" w:unhideWhenUsed="0"/>
+    <w:lsdException w:name="Medium Shading 2 Accent 5" w:semiHidden="0" w:uiPriority="64" w:unhideWhenUsed="0"/>
+    <w:lsdException w:name="Medium List 1 Accent 5" w:semiHidden="0" w:uiPriority="65" w:unhideWhenUsed="0"/>
+    <w:lsdException w:name="Medium List 2 Accent 5" w:semiHidden="0" w:uiPriority="66" w:unhideWhenUsed="0"/>
+    <w:lsdException w:name="Medium Grid 1 Accent 5" w:semiHidden="0" w:uiPriority="67" w:unhideWhenUsed="0"/>
+    <w:lsdException w:name="Medium Grid 2 Accent 5" w:semiHidden="0" w:uiPriority="68" w:unhideWhenUsed="0"/>
+    <w:lsdException w:name="Medium Grid 3 Accent 5" w:semiHidden="0" w:uiPriority="69" w:unhideWhenUsed="0"/>
+    <w:lsdException w:name="Dark List Accent 5" w:semiHidden="0" w:uiPriority="70" w:unhideWhenUsed="0"/>
+    <w:lsdException w:name="Colorful Shading Accent 5" w:semiHidden="0" w:uiPriority="71" w:unhideWhenUsed="0"/>
+    <w:lsdException w:name="Colorful List Accent 5" w:semiHidden="0" w:uiPriority="72" w:unhideWhenUsed="0"/>
+    <w:lsdException w:name="Colorful Grid Accent 5" w:semiHidden="0" w:uiPriority="73" w:unhideWhenUsed="0"/>
+    <w:lsdException w:name="Light Shading Accent 6" w:semiHidden="0" w:uiPriority="60" w:unhideWhenUsed="0"/>
+    <w:lsdException w:name="Light List Accent 6" w:semiHidden="0" w:uiPriority="61" w:unhideWhenUsed="0"/>
+    <w:lsdException w:name="Light Grid Accent 6" w:semiHidden="0" w:uiPriority="62" w:unhideWhenUsed="0"/>
+    <w:lsdException w:name="Medium Shading 1 Accent 6" w:semiHidden="0" w:uiPriority="63" w:unhideWhenUsed="0"/>
+    <w:lsdException w:name="Medium Shading 2 Accent 6" w:semiHidden="0" w:uiPriority="64" w:unhideWhenUsed="0"/>
+    <w:lsdException w:name="Medium List 1 Accent 6" w:semiHidden="0" w:uiPriority="65" w:unhideWhenUsed="0"/>
+    <w:lsdException w:name="Medium List 2 Accent 6" w:semiHidden="0" w:uiPriority="66" w:unhideWhenUsed="0"/>
+    <w:lsdException w:name="Medium Grid 1 Accent 6" w:semiHidden="0" w:uiPriority="67" w:unhideWhenUsed="0"/>
+    <w:lsdException w:name="Medium Grid 2 Accent 6" w:semiHidden="0" w:uiPriority="68" w:unhideWhenUsed="0"/>
+    <w:lsdException w:name="Medium Grid 3 Accent 6" w:semiHidden="0" w:uiPriority="69" w:unhideWhenUsed="0"/>
+    <w:lsdException w:name="Dark List Accent 6" w:semiHidden="0" w:uiPriority="70" w:unhideWhenUsed="0"/>
+    <w:lsdException w:name="Colorful Shading Accent 6" w:semiHidden="0" w:uiPriority="71" w:unhideWhenUsed="0"/>
+    <w:lsdException w:name="Colorful List Accent 6" w:semiHidden="0" w:uiPriority="72" w:unhideWhenUsed="0"/>
+    <w:lsdException w:name="Colorful Grid Accent 6" w:semiHidden="0" w:uiPriority="73" w:unhideWhenUsed="0"/>
+    <w:lsdException w:name="Subtle Emphasis" w:semiHidden="0" w:uiPriority="19" w:unhideWhenUsed="0" w:qFormat="1"/>
+    <w:lsdException w:name="Intense Emphasis" w:semiHidden="0" w:uiPriority="21" w:unhideWhenUsed="0" w:qFormat="1"/>
+    <w:lsdException w:name="Subtle Reference" w:semiHidden="0" w:uiPriority="31" w:unhideWhenUsed="0" w:qFormat="1"/>
+    <w:lsdException w:name="Intense Reference" w:semiHidden="0" w:uiPriority="32" w:unhideWhenUsed="0" w:qFormat="1"/>
+    <w:lsdException w:name="Book Title" w:semiHidden="0" w:uiPriority="33" w:unhideWhenUsed="0" w:qFormat="1"/>
+    <w:lsdException w:name="Bibliography" w:uiPriority="37"/>
+    <w:lsdException w:name="TOC Heading" w:uiPriority="39" w:qFormat="1"/>
+  </w:latentStyles>
+  <w:style w:type="paragraph" w:default="1" w:styleId="Normal">
+    <w:name w:val="Normal"/>
+    <w:qFormat/>
+    <w:rsid w:val="00C161B3"/>
+  </w:style>
+  <w:style w:type="paragraph" w:styleId="Heading1">
+    <w:name w:val="heading 1"/>
+    <w:basedOn w:val="Normal"/>
+    <w:next w:val="Normal"/>
+    <w:link w:val="Heading1Char"/>
+    <w:uiPriority w:val="9"/>
+    <w:qFormat/>
+    <w:rsid w:val="00C161B3"/>
+    <w:pPr>
+      <w:keepNext/>
+      <w:keepLines/>
+      <w:numPr>
+        <w:numId w:val="10"/>
+      </w:numPr>
+      <w:pBdr>
+        <w:bottom w:val="single" w:sz="4" w:space="1" w:color="595959" w:themeColor="text1" w:themeTint="A6"/>
+      </w:pBdr>
+      <w:spacing w:before="360"/>
+      <w:outlineLvl w:val="0"/>
+    </w:pPr>
+    <w:rPr>
+      <w:rFonts w:asciiTheme="majorHAnsi" w:eastAsiaTheme="majorEastAsia" w:hAnsiTheme="majorHAnsi" w:cstheme="majorBidi"/>
+      <w:b/>
+      <w:bCs/>
+      <w:smallCaps/>
+      <w:color w:val="000000" w:themeColor="text1"/>
+      <w:sz w:val="36"/>
+      <w:szCs w:val="36"/>
+    </w:rPr>
+  </w:style>
+  <w:style w:type="paragraph" w:styleId="Heading2">
+    <w:name w:val="heading 2"/>
+    <w:basedOn w:val="Normal"/>
+    <w:next w:val="Normal"/>
+    <w:link w:val="Heading2Char"/>
+    <w:uiPriority w:val="9"/>
+    <w:unhideWhenUsed/>
+    <w:qFormat/>
+    <w:rsid w:val="00C161B3"/>
+    <w:pPr>
+      <w:keepNext/>
+      <w:keepLines/>
+      <w:numPr>
+        <w:ilvl w:val="1"/>
+        <w:numId w:val="10"/>
+      </w:numPr>
+      <w:spacing w:before="360" w:after="0"/>
+      <w:outlineLvl w:val="1"/>
+    </w:pPr>
+    <w:rPr>
+      <w:rFonts w:asciiTheme="majorHAnsi" w:eastAsiaTheme="majorEastAsia" w:hAnsiTheme="majorHAnsi" w:cstheme="majorBidi"/>
+      <w:b/>
+      <w:bCs/>
+      <w:smallCaps/>
+      <w:color w:val="000000" w:themeColor="text1"/>
+      <w:sz w:val="28"/>
+      <w:szCs w:val="28"/>
+    </w:rPr>
+  </w:style>
+  <w:style w:type="paragraph" w:styleId="Heading3">
+    <w:name w:val="heading 3"/>
+    <w:basedOn w:val="Normal"/>
+    <w:next w:val="Normal"/>
+    <w:link w:val="Heading3Char"/>
+    <w:uiPriority w:val="9"/>
+    <w:semiHidden/>
+    <w:unhideWhenUsed/>
+    <w:qFormat/>
+    <w:rsid w:val="00C161B3"/>
+    <w:pPr>
+      <w:keepNext/>
+      <w:keepLines/>
+      <w:numPr>
+        <w:ilvl w:val="2"/>
+        <w:numId w:val="10"/>
+      </w:numPr>
+      <w:spacing w:before="200" w:after="0"/>
+      <w:outlineLvl w:val="2"/>
+    </w:pPr>
+    <w:rPr>
+      <w:rFonts w:asciiTheme="majorHAnsi" w:eastAsiaTheme="majorEastAsia" w:hAnsiTheme="majorHAnsi" w:cstheme="majorBidi"/>
+      <w:b/>
+      <w:bCs/>
+      <w:color w:val="000000" w:themeColor="text1"/>
+    </w:rPr>
+  </w:style>
+  <w:style w:type="paragraph" w:styleId="Heading4">
+    <w:name w:val="heading 4"/>
+    <w:basedOn w:val="Normal"/>
+    <w:next w:val="Normal"/>
+    <w:link w:val="Heading4Char"/>
+    <w:uiPriority w:val="9"/>
+    <w:semiHidden/>
+    <w:unhideWhenUsed/>
+    <w:qFormat/>
+    <w:rsid w:val="00C161B3"/>
+    <w:pPr>
+      <w:keepNext/>
+      <w:keepLines/>
+      <w:numPr>
+        <w:ilvl w:val="3"/>
+        <w:numId w:val="10"/>
+      </w:numPr>
+      <w:spacing w:before="200" w:after="0"/>
+      <w:outlineLvl w:val="3"/>
+    </w:pPr>
+    <w:rPr>
+      <w:rFonts w:asciiTheme="majorHAnsi" w:eastAsiaTheme="majorEastAsia" w:hAnsiTheme="majorHAnsi" w:cstheme="majorBidi"/>
+      <w:b/>
+      <w:bCs/>
+      <w:i/>
+      <w:iCs/>
+      <w:color w:val="000000" w:themeColor="text1"/>
+    </w:rPr>
+  </w:style>
+  <w:style w:type="paragraph" w:styleId="Heading5">
+    <w:name w:val="heading 5"/>
+    <w:basedOn w:val="Normal"/>
+    <w:next w:val="Normal"/>
+    <w:link w:val="Heading5Char"/>
+    <w:uiPriority w:val="9"/>
+    <w:semiHidden/>
+    <w:unhideWhenUsed/>
+    <w:qFormat/>
+    <w:rsid w:val="00C161B3"/>
+    <w:pPr>
+      <w:keepNext/>
+      <w:keepLines/>
+      <w:numPr>
+        <w:ilvl w:val="4"/>
+        <w:numId w:val="10"/>
+      </w:numPr>
+      <w:spacing w:before="200" w:after="0"/>
+      <w:outlineLvl w:val="4"/>
+    </w:pPr>
+    <w:rPr>
+      <w:rFonts w:asciiTheme="majorHAnsi" w:eastAsiaTheme="majorEastAsia" w:hAnsiTheme="majorHAnsi" w:cstheme="majorBidi"/>
+      <w:color w:val="323E4F" w:themeColor="text2" w:themeShade="BF"/>
+    </w:rPr>
+  </w:style>
+  <w:style w:type="paragraph" w:styleId="Heading6">
+    <w:name w:val="heading 6"/>
+    <w:basedOn w:val="Normal"/>
+    <w:next w:val="Normal"/>
+    <w:link w:val="Heading6Char"/>
+    <w:uiPriority w:val="9"/>
+    <w:semiHidden/>
+    <w:unhideWhenUsed/>
+    <w:qFormat/>
+    <w:rsid w:val="00C161B3"/>
+    <w:pPr>
+      <w:keepNext/>
+      <w:keepLines/>
+      <w:numPr>
+        <w:ilvl w:val="5"/>
+        <w:numId w:val="10"/>
+      </w:numPr>
+      <w:spacing w:before="200" w:after="0"/>
+      <w:outlineLvl w:val="5"/>
+    </w:pPr>
+    <w:rPr>
+      <w:rFonts w:asciiTheme="majorHAnsi" w:eastAsiaTheme="majorEastAsia" w:hAnsiTheme="majorHAnsi" w:cstheme="majorBidi"/>
+      <w:i/>
+      <w:iCs/>
+      <w:color w:val="323E4F" w:themeColor="text2" w:themeShade="BF"/>
+    </w:rPr>
+  </w:style>
+  <w:style w:type="paragraph" w:styleId="Heading7">
+    <w:name w:val="heading 7"/>
+    <w:basedOn w:val="Normal"/>
+    <w:next w:val="Normal"/>
+    <w:link w:val="Heading7Char"/>
+    <w:uiPriority w:val="9"/>
+    <w:semiHidden/>
+    <w:unhideWhenUsed/>
+    <w:qFormat/>
+    <w:rsid w:val="00C161B3"/>
+    <w:pPr>
+      <w:keepNext/>
+      <w:keepLines/>
+      <w:numPr>
+        <w:ilvl w:val="6"/>
+        <w:numId w:val="10"/>
+      </w:numPr>
+      <w:spacing w:before="200" w:after="0"/>
+      <w:outlineLvl w:val="6"/>
+    </w:pPr>
+    <w:rPr>
+      <w:rFonts w:asciiTheme="majorHAnsi" w:eastAsiaTheme="majorEastAsia" w:hAnsiTheme="majorHAnsi" w:cstheme="majorBidi"/>
+      <w:i/>
+      <w:iCs/>
+      <w:color w:val="404040" w:themeColor="text1" w:themeTint="BF"/>
+    </w:rPr>
+  </w:style>
+  <w:style w:type="paragraph" w:styleId="Heading8">
+    <w:name w:val="heading 8"/>
+    <w:basedOn w:val="Normal"/>
+    <w:next w:val="Normal"/>
+    <w:link w:val="Heading8Char"/>
+    <w:uiPriority w:val="9"/>
+    <w:semiHidden/>
+    <w:unhideWhenUsed/>
+    <w:qFormat/>
+    <w:rsid w:val="00C161B3"/>
+    <w:pPr>
+      <w:keepNext/>
+      <w:keepLines/>
+      <w:numPr>
+        <w:ilvl w:val="7"/>
+        <w:numId w:val="10"/>
+      </w:numPr>
+      <w:spacing w:before="200" w:after="0"/>
+      <w:outlineLvl w:val="7"/>
+    </w:pPr>
+    <w:rPr>
+      <w:rFonts w:asciiTheme="majorHAnsi" w:eastAsiaTheme="majorEastAsia" w:hAnsiTheme="majorHAnsi" w:cstheme="majorBidi"/>
+      <w:color w:val="404040" w:themeColor="text1" w:themeTint="BF"/>
+      <w:sz w:val="20"/>
+      <w:szCs w:val="20"/>
+    </w:rPr>
+  </w:style>
+  <w:style w:type="paragraph" w:styleId="Heading9">
+    <w:name w:val="heading 9"/>
+    <w:basedOn w:val="Normal"/>
+    <w:next w:val="Normal"/>
+    <w:link w:val="Heading9Char"/>
+    <w:uiPriority w:val="9"/>
+    <w:semiHidden/>
+    <w:unhideWhenUsed/>
+    <w:qFormat/>
+    <w:rsid w:val="00C161B3"/>
+    <w:pPr>
+      <w:keepNext/>
+      <w:keepLines/>
+      <w:numPr>
+        <w:ilvl w:val="8"/>
+        <w:numId w:val="10"/>
+      </w:numPr>
+      <w:spacing w:before="200" w:after="0"/>
+      <w:outlineLvl w:val="8"/>
+    </w:pPr>
+    <w:rPr>
+      <w:rFonts w:asciiTheme="majorHAnsi" w:eastAsiaTheme="majorEastAsia" w:hAnsiTheme="majorHAnsi" w:cstheme="majorBidi"/>
+      <w:i/>
+      <w:iCs/>
+      <w:color w:val="404040" w:themeColor="text1" w:themeTint="BF"/>
+      <w:sz w:val="20"/>
+      <w:szCs w:val="20"/>
+    </w:rPr>
+  </w:style>
+  <w:style w:type="character" w:default="1" w:styleId="DefaultParagraphFont">
+    <w:name w:val="Default Paragraph Font"/>
+    <w:uiPriority w:val="1"/>
+    <w:semiHidden/>
+    <w:unhideWhenUsed/>
+  </w:style>
+  <w:style w:type="table" w:default="1" w:styleId="TableNormal">
+    <w:name w:val="Normal Table"/>
+    <w:uiPriority w:val="99"/>
+    <w:semiHidden/>
+    <w:unhideWhenUsed/>
+    <w:tblPr>
+      <w:tblInd w:w="0" w:type="dxa"/>
+      <w:tblCellMar>
+        <w:top w:w="0" w:type="dxa"/>
+        <w:left w:w="108" w:type="dxa"/>
+        <w:bottom w:w="0" w:type="dxa"/>
+        <w:right w:w="108" w:type="dxa"/>
+      </w:tblCellMar>
+    </w:tblPr>
+  </w:style>
+  <w:style w:type="numbering" w:default="1" w:styleId="NoList">
+    <w:name w:val="No List"/>
+    <w:uiPriority w:val="99"/>
+    <w:semiHidden/>
+    <w:unhideWhenUsed/>
+  </w:style>
+  <w:style w:type="character" w:customStyle="1" w:styleId="Heading1Char">
+    <w:name w:val="Heading 1 Char"/>
+    <w:basedOn w:val="DefaultParagraphFont"/>
+    <w:link w:val="Heading1"/>
+    <w:uiPriority w:val="9"/>
+    <w:rsid w:val="00C161B3"/>
+    <w:rPr>
+      <w:rFonts w:asciiTheme="majorHAnsi" w:eastAsiaTheme="majorEastAsia" w:hAnsiTheme="majorHAnsi" w:cstheme="majorBidi"/>
+      <w:b/>
+      <w:bCs/>
+      <w:smallCaps/>
+      <w:color w:val="000000" w:themeColor="text1"/>
+      <w:sz w:val="36"/>
+      <w:szCs w:val="36"/>
+    </w:rPr>
+  </w:style>
+  <w:style w:type="character" w:customStyle="1" w:styleId="Heading2Char">
+    <w:name w:val="Heading 2 Char"/>
+    <w:basedOn w:val="DefaultParagraphFont"/>
+    <w:link w:val="Heading2"/>
+    <w:uiPriority w:val="9"/>
+    <w:rsid w:val="00C161B3"/>
+    <w:rPr>
+      <w:rFonts w:asciiTheme="majorHAnsi" w:eastAsiaTheme="majorEastAsia" w:hAnsiTheme="majorHAnsi" w:cstheme="majorBidi"/>
+      <w:b/>
+      <w:bCs/>
+      <w:smallCaps/>
+      <w:color w:val="000000" w:themeColor="text1"/>
+      <w:sz w:val="28"/>
+      <w:szCs w:val="28"/>
+    </w:rPr>
+  </w:style>
+  <w:style w:type="character" w:customStyle="1" w:styleId="Heading3Char">
+    <w:name w:val="Heading 3 Char"/>
+    <w:basedOn w:val="DefaultParagraphFont"/>
+    <w:link w:val="Heading3"/>
+    <w:uiPriority w:val="9"/>
+    <w:semiHidden/>
+    <w:rsid w:val="00C161B3"/>
+    <w:rPr>
+      <w:rFonts w:asciiTheme="majorHAnsi" w:eastAsiaTheme="majorEastAsia" w:hAnsiTheme="majorHAnsi" w:cstheme="majorBidi"/>
+      <w:b/>
+      <w:bCs/>
+      <w:color w:val="000000" w:themeColor="text1"/>
+    </w:rPr>
+  </w:style>
+  <w:style w:type="character" w:customStyle="1" w:styleId="Heading4Char">
+    <w:name w:val="Heading 4 Char"/>
+    <w:basedOn w:val="DefaultParagraphFont"/>
+    <w:link w:val="Heading4"/>
+    <w:uiPriority w:val="9"/>
+    <w:semiHidden/>
+    <w:rsid w:val="00C161B3"/>
+    <w:rPr>
+      <w:rFonts w:asciiTheme="majorHAnsi" w:eastAsiaTheme="majorEastAsia" w:hAnsiTheme="majorHAnsi" w:cstheme="majorBidi"/>
+      <w:b/>
+      <w:bCs/>
+      <w:i/>
+      <w:iCs/>
+      <w:color w:val="000000" w:themeColor="text1"/>
+    </w:rPr>
+  </w:style>
+  <w:style w:type="character" w:customStyle="1" w:styleId="Heading5Char">
+    <w:name w:val="Heading 5 Char"/>
+    <w:basedOn w:val="DefaultParagraphFont"/>
+    <w:link w:val="Heading5"/>
+    <w:uiPriority w:val="9"/>
+    <w:semiHidden/>
+    <w:rsid w:val="00C161B3"/>
+    <w:rPr>
+      <w:rFonts w:asciiTheme="majorHAnsi" w:eastAsiaTheme="majorEastAsia" w:hAnsiTheme="majorHAnsi" w:cstheme="majorBidi"/>
+      <w:color w:val="323E4F" w:themeColor="text2" w:themeShade="BF"/>
+    </w:rPr>
+  </w:style>
+  <w:style w:type="character" w:customStyle="1" w:styleId="Heading6Char">
+    <w:name w:val="Heading 6 Char"/>
+    <w:basedOn w:val="DefaultParagraphFont"/>
+    <w:link w:val="Heading6"/>
+    <w:uiPriority w:val="9"/>
+    <w:semiHidden/>
+    <w:rsid w:val="00C161B3"/>
+    <w:rPr>
+      <w:rFonts w:asciiTheme="majorHAnsi" w:eastAsiaTheme="majorEastAsia" w:hAnsiTheme="majorHAnsi" w:cstheme="majorBidi"/>
+      <w:i/>
+      <w:iCs/>
+      <w:color w:val="323E4F" w:themeColor="text2" w:themeShade="BF"/>
+    </w:rPr>
+  </w:style>
+  <w:style w:type="character" w:customStyle="1" w:styleId="Heading7Char">
+    <w:name w:val="Heading 7 Char"/>
+    <w:basedOn w:val="DefaultParagraphFont"/>
+    <w:link w:val="Heading7"/>
+    <w:uiPriority w:val="9"/>
+    <w:semiHidden/>
+    <w:rsid w:val="00C161B3"/>
+    <w:rPr>
+      <w:rFonts w:asciiTheme="majorHAnsi" w:eastAsiaTheme="majorEastAsia" w:hAnsiTheme="majorHAnsi" w:cstheme="majorBidi"/>
+      <w:i/>
+      <w:iCs/>
+      <w:color w:val="404040" w:themeColor="text1" w:themeTint="BF"/>
+    </w:rPr>
+  </w:style>
+  <w:style w:type="character" w:customStyle="1" w:styleId="Heading8Char">
+    <w:name w:val="Heading 8 Char"/>
+    <w:basedOn w:val="DefaultParagraphFont"/>
+    <w:link w:val="Heading8"/>
+    <w:uiPriority w:val="9"/>
+    <w:semiHidden/>
+    <w:rsid w:val="00C161B3"/>
+    <w:rPr>
+      <w:rFonts w:asciiTheme="majorHAnsi" w:eastAsiaTheme="majorEastAsia" w:hAnsiTheme="majorHAnsi" w:cstheme="majorBidi"/>
+      <w:color w:val="404040" w:themeColor="text1" w:themeTint="BF"/>
+      <w:sz w:val="20"/>
+      <w:szCs w:val="20"/>
+    </w:rPr>
+  </w:style>
+  <w:style w:type="character" w:customStyle="1" w:styleId="Heading9Char">
+    <w:name w:val="Heading 9 Char"/>
+    <w:basedOn w:val="DefaultParagraphFont"/>
+    <w:link w:val="Heading9"/>
+    <w:uiPriority w:val="9"/>
+    <w:semiHidden/>
+    <w:rsid w:val="00C161B3"/>
+    <w:rPr>
+      <w:rFonts w:asciiTheme="majorHAnsi" w:eastAsiaTheme="majorEastAsia" w:hAnsiTheme="majorHAnsi" w:cstheme="majorBidi"/>
+      <w:i/>
+      <w:iCs/>
+      <w:color w:val="404040" w:themeColor="text1" w:themeTint="BF"/>
+      <w:sz w:val="20"/>
+      <w:szCs w:val="20"/>
+    </w:rPr>
+  </w:style>
+  <w:style w:type="paragraph" w:styleId="Caption">
+    <w:name w:val="caption"/>
+    <w:basedOn w:val="Normal"/>
+    <w:next w:val="Normal"/>
+    <w:uiPriority w:val="35"/>
+    <w:semiHidden/>
+    <w:unhideWhenUsed/>
+    <w:qFormat/>
+    <w:rsid w:val="00C161B3"/>
+    <w:pPr>
+      <w:spacing w:after="200" w:line="240" w:lineRule="auto"/>
+    </w:pPr>
+    <w:rPr>
+      <w:i/>
+      <w:iCs/>
+      <w:color w:val="44546A" w:themeColor="text2"/>
+      <w:sz w:val="18"/>
+      <w:szCs w:val="18"/>
+    </w:rPr>
+  </w:style>
+  <w:style w:type="paragraph" w:styleId="Title">
+    <w:name w:val="Title"/>
+    <w:basedOn w:val="Normal"/>
+    <w:next w:val="Normal"/>
+    <w:link w:val="TitleChar"/>
+    <w:uiPriority w:val="10"/>
+    <w:qFormat/>
+    <w:rsid w:val="00C161B3"/>
+    <w:pPr>
+      <w:spacing w:after="0" w:line="240" w:lineRule="auto"/>
+      <w:contextualSpacing/>
+    </w:pPr>
+    <w:rPr>
+      <w:rFonts w:asciiTheme="majorHAnsi" w:eastAsiaTheme="majorEastAsia" w:hAnsiTheme="majorHAnsi" w:cstheme="majorBidi"/>
+      <w:color w:val="000000" w:themeColor="text1"/>
+      <w:sz w:val="56"/>
+      <w:szCs w:val="56"/>
+    </w:rPr>
+  </w:style>
+  <w:style w:type="character" w:customStyle="1" w:styleId="TitleChar">
+    <w:name w:val="Title Char"/>
+    <w:basedOn w:val="DefaultParagraphFont"/>
+    <w:link w:val="Title"/>
+    <w:uiPriority w:val="10"/>
+    <w:rsid w:val="00C161B3"/>
+    <w:rPr>
+      <w:rFonts w:asciiTheme="majorHAnsi" w:eastAsiaTheme="majorEastAsia" w:hAnsiTheme="majorHAnsi" w:cstheme="majorBidi"/>
+      <w:color w:val="000000" w:themeColor="text1"/>
+      <w:sz w:val="56"/>
+      <w:szCs w:val="56"/>
+    </w:rPr>
+  </w:style>
+  <w:style w:type="paragraph" w:styleId="Subtitle">
+    <w:name w:val="Subtitle"/>
+    <w:basedOn w:val="Normal"/>
+    <w:next w:val="Normal"/>
+    <w:link w:val="SubtitleChar"/>
+    <w:uiPriority w:val="11"/>
+    <w:qFormat/>
+    <w:rsid w:val="00C161B3"/>
+    <w:pPr>
+      <w:numPr>
+        <w:ilvl w:val="1"/>
+      </w:numPr>
+    </w:pPr>
+    <w:rPr>
+      <w:color w:val="5A5A5A" w:themeColor="text1" w:themeTint="A5"/>
+      <w:spacing w:val="10"/>
+    </w:rPr>
+  </w:style>
+  <w:style w:type="character" w:customStyle="1" w:styleId="SubtitleChar">
+    <w:name w:val="Subtitle Char"/>
+    <w:basedOn w:val="DefaultParagraphFont"/>
+    <w:link w:val="Subtitle"/>
+    <w:uiPriority w:val="11"/>
+    <w:rsid w:val="00C161B3"/>
+    <w:rPr>
+      <w:color w:val="5A5A5A" w:themeColor="text1" w:themeTint="A5"/>
+      <w:spacing w:val="10"/>
+    </w:rPr>
+  </w:style>
+  <w:style w:type="character" w:styleId="Strong">
+    <w:name w:val="Strong"/>
+    <w:basedOn w:val="DefaultParagraphFont"/>
+    <w:uiPriority w:val="22"/>
+    <w:qFormat/>
+    <w:rsid w:val="00C161B3"/>
+    <w:rPr>
+      <w:b/>
+      <w:bCs/>
+      <w:color w:val="000000" w:themeColor="text1"/>
+    </w:rPr>
+  </w:style>
+  <w:style w:type="character" w:styleId="Emphasis">
+    <w:name w:val="Emphasis"/>
+    <w:basedOn w:val="DefaultParagraphFont"/>
+    <w:uiPriority w:val="20"/>
+    <w:qFormat/>
+    <w:rsid w:val="00C161B3"/>
+    <w:rPr>
+      <w:i/>
+      <w:iCs/>
+      <w:color w:val="auto"/>
+    </w:rPr>
+  </w:style>
+  <w:style w:type="paragraph" w:styleId="NoSpacing">
+    <w:name w:val="No Spacing"/>
+    <w:uiPriority w:val="1"/>
+    <w:qFormat/>
+    <w:rsid w:val="00C161B3"/>
+    <w:pPr>
+      <w:spacing w:after="0" w:line="240" w:lineRule="auto"/>
+    </w:pPr>
+  </w:style>
+  <w:style w:type="paragraph" w:styleId="Quote">
+    <w:name w:val="Quote"/>
+    <w:basedOn w:val="Normal"/>
+    <w:next w:val="Normal"/>
+    <w:link w:val="QuoteChar"/>
+    <w:uiPriority w:val="29"/>
+    <w:qFormat/>
+    <w:rsid w:val="00C161B3"/>
+    <w:pPr>
+      <w:spacing w:before="160"/>
+      <w:ind w:left="720" w:right="720"/>
+    </w:pPr>
+    <w:rPr>
+      <w:i/>
+      <w:iCs/>
+      <w:color w:val="000000" w:themeColor="text1"/>
+    </w:rPr>
+  </w:style>
+  <w:style w:type="character" w:customStyle="1" w:styleId="QuoteChar">
+    <w:name w:val="Quote Char"/>
+    <w:basedOn w:val="DefaultParagraphFont"/>
+    <w:link w:val="Quote"/>
+    <w:uiPriority w:val="29"/>
+    <w:rsid w:val="00C161B3"/>
+    <w:rPr>
+      <w:i/>
+      <w:iCs/>
+      <w:color w:val="000000" w:themeColor="text1"/>
+    </w:rPr>
+  </w:style>
+  <w:style w:type="paragraph" w:styleId="IntenseQuote">
+    <w:name w:val="Intense Quote"/>
+    <w:basedOn w:val="Normal"/>
+    <w:next w:val="Normal"/>
+    <w:link w:val="IntenseQuoteChar"/>
+    <w:uiPriority w:val="30"/>
+    <w:qFormat/>
+    <w:rsid w:val="00C161B3"/>
+    <w:pPr>
+      <w:pBdr>
+        <w:top w:val="single" w:sz="24" w:space="1" w:color="F2F2F2" w:themeColor="background1" w:themeShade="F2"/>
+        <w:bottom w:val="single" w:sz="24" w:space="1" w:color="F2F2F2" w:themeColor="background1" w:themeShade="F2"/>
+      </w:pBdr>
+      <w:shd w:val="clear" w:color="auto" w:fill="F2F2F2" w:themeFill="background1" w:themeFillShade="F2"/>
+      <w:spacing w:before="240" w:after="240"/>
+      <w:ind w:left="936" w:right="936"/>
+      <w:jc w:val="center"/>
+    </w:pPr>
+    <w:rPr>
+      <w:color w:val="000000" w:themeColor="text1"/>
+    </w:rPr>
+  </w:style>
+  <w:style w:type="character" w:customStyle="1" w:styleId="IntenseQuoteChar">
+    <w:name w:val="Intense Quote Char"/>
+    <w:basedOn w:val="DefaultParagraphFont"/>
+    <w:link w:val="IntenseQuote"/>
+    <w:uiPriority w:val="30"/>
+    <w:rsid w:val="00C161B3"/>
+    <w:rPr>
+      <w:color w:val="000000" w:themeColor="text1"/>
+      <w:shd w:val="clear" w:color="auto" w:fill="F2F2F2" w:themeFill="background1" w:themeFillShade="F2"/>
+    </w:rPr>
+  </w:style>
+  <w:style w:type="character" w:styleId="SubtleEmphasis">
+    <w:name w:val="Subtle Emphasis"/>
+    <w:basedOn w:val="DefaultParagraphFont"/>
+    <w:uiPriority w:val="19"/>
+    <w:qFormat/>
+    <w:rsid w:val="00C161B3"/>
+    <w:rPr>
+      <w:i/>
+      <w:iCs/>
+      <w:color w:val="404040" w:themeColor="text1" w:themeTint="BF"/>
+    </w:rPr>
+  </w:style>
+  <w:style w:type="character" w:styleId="IntenseEmphasis">
+    <w:name w:val="Intense Emphasis"/>
+    <w:basedOn w:val="DefaultParagraphFont"/>
+    <w:uiPriority w:val="21"/>
+    <w:qFormat/>
+    <w:rsid w:val="00C161B3"/>
+    <w:rPr>
+      <w:b/>
+      <w:bCs/>
+      <w:i/>
+      <w:iCs/>
+      <w:caps/>
+    </w:rPr>
+  </w:style>
+  <w:style w:type="character" w:styleId="SubtleReference">
+    <w:name w:val="Subtle Reference"/>
+    <w:basedOn w:val="DefaultParagraphFont"/>
+    <w:uiPriority w:val="31"/>
+    <w:qFormat/>
+    <w:rsid w:val="00C161B3"/>
+    <w:rPr>
+      <w:smallCaps/>
+      <w:color w:val="404040" w:themeColor="text1" w:themeTint="BF"/>
+      <w:u w:val="single" w:color="7F7F7F" w:themeColor="text1" w:themeTint="80"/>
+    </w:rPr>
+  </w:style>
+  <w:style w:type="character" w:styleId="IntenseReference">
+    <w:name w:val="Intense Reference"/>
+    <w:basedOn w:val="DefaultParagraphFont"/>
+    <w:uiPriority w:val="32"/>
+    <w:qFormat/>
+    <w:rsid w:val="00C161B3"/>
+    <w:rPr>
+      <w:b/>
+      <w:bCs/>
+      <w:smallCaps/>
+      <w:u w:val="single"/>
+    </w:rPr>
+  </w:style>
+  <w:style w:type="character" w:styleId="BookTitle">
+    <w:name w:val="Book Title"/>
+    <w:basedOn w:val="DefaultParagraphFont"/>
+    <w:uiPriority w:val="33"/>
+    <w:qFormat/>
+    <w:rsid w:val="00C161B3"/>
+    <w:rPr>
+      <w:b w:val="0"/>
+      <w:bCs w:val="0"/>
+      <w:smallCaps/>
+      <w:spacing w:val="5"/>
+    </w:rPr>
+  </w:style>
+  <w:style w:type="paragraph" w:styleId="TOCHeading">
+    <w:name w:val="TOC Heading"/>
+    <w:basedOn w:val="Heading1"/>
+    <w:next w:val="Normal"/>
+    <w:uiPriority w:val="39"/>
+    <w:semiHidden/>
+    <w:unhideWhenUsed/>
+    <w:qFormat/>
+    <w:rsid w:val="00C161B3"/>
+    <w:pPr>
+      <w:outlineLvl w:val="9"/>
+    </w:pPr>
+  </w:style>
+  <w:style w:type="paragraph" w:styleId="BalloonText">
+    <w:name w:val="Balloon Text"/>
+    <w:basedOn w:val="Normal"/>
+    <w:link w:val="BalloonTextChar"/>
+    <w:uiPriority w:val="99"/>
+    <w:semiHidden/>
+    <w:unhideWhenUsed/>
+    <w:rsid w:val="00F57BD3"/>
+    <w:pPr>
+      <w:spacing w:after="0" w:line="240" w:lineRule="auto"/>
+    </w:pPr>
+    <w:rPr>
+      <w:rFonts w:ascii="Lucida Grande" w:hAnsi="Lucida Grande" w:cs="Lucida Grande"/>
+      <w:sz w:val="18"/>
+      <w:szCs w:val="18"/>
+    </w:rPr>
+  </w:style>
+  <w:style w:type="character" w:customStyle="1" w:styleId="BalloonTextChar">
+    <w:name w:val="Balloon Text Char"/>
+    <w:basedOn w:val="DefaultParagraphFont"/>
+    <w:link w:val="BalloonText"/>
+    <w:uiPriority w:val="99"/>
+    <w:semiHidden/>
+    <w:rsid w:val="00F57BD3"/>
+    <w:rPr>
+      <w:rFonts w:ascii="Lucida Grande" w:hAnsi="Lucida Grande" w:cs="Lucida Grande"/>
+      <w:sz w:val="18"/>
+      <w:szCs w:val="18"/>
+    </w:rPr>
   </w:style>
 </w:styles>
 </file>
@@ -1597,7 +2543,7 @@
     </a:clrScheme>
     <a:fontScheme name="Office">
       <a:majorFont>
-        <a:latin typeface="Calibri Light" panose="020F0302020204030204"/>
+        <a:latin typeface="Calibri Light"/>
         <a:ea typeface=""/>
         <a:cs typeface=""/>
         <a:font script="Jpan" typeface="游ゴシック Light"/>
@@ -1649,7 +2595,7 @@
         <a:font script="Tfng" typeface="Ebrima"/>
       </a:majorFont>
       <a:minorFont>
-        <a:latin typeface="Calibri" panose="020F0502020204030204"/>
+        <a:latin typeface="Calibri"/>
         <a:ea typeface=""/>
         <a:cs typeface=""/>
         <a:font script="Jpan" typeface="游明朝"/>
@@ -1843,28 +2789,13 @@
   <a:extraClrSchemeLst/>
   <a:extLst>
     <a:ext uri="{05A4C25C-085E-4340-85A3-A5531E510DB2}">
-      <thm15:themeFamily xmlns:thm15="http://schemas.microsoft.com/office/thememl/2012/main" name="Office Theme" id="{62F939B6-93AF-4DB8-9C6B-D6C7DFDC589F}" vid="{4A3C46E8-61CC-4603-A589-7422A47A8E4A}"/>
+      <thm15:themeFamily xmlns:thm15="http://schemas.microsoft.com/office/thememl/2012/main" xmlns="" name="Office Theme" id="{62F939B6-93AF-4DB8-9C6B-D6C7DFDC589F}" vid="{4A3C46E8-61CC-4603-A589-7422A47A8E4A}"/>
     </a:ext>
   </a:extLst>
 </a:theme>
 </file>
 
 <file path=customXml/item1.xml><?xml version="1.0" encoding="utf-8"?>
-<p:properties xmlns:p="http://schemas.microsoft.com/office/2006/metadata/properties" xmlns:xsi="http://www.w3.org/2001/XMLSchema-instance" xmlns:pc="http://schemas.microsoft.com/office/infopath/2007/PartnerControls">
-  <documentManagement/>
-</p:properties>
-</file>
-
-<file path=customXml/item2.xml><?xml version="1.0" encoding="utf-8"?>
-<?mso-contentType ?>
-<FormTemplates xmlns="http://schemas.microsoft.com/sharepoint/v3/contenttype/forms">
-  <Display>DocumentLibraryForm</Display>
-  <Edit>DocumentLibraryForm</Edit>
-  <New>DocumentLibraryForm</New>
-</FormTemplates>
-</file>
-
-<file path=customXml/item3.xml><?xml version="1.0" encoding="utf-8"?>
 <ct:contentTypeSchema xmlns:ct="http://schemas.microsoft.com/office/2006/metadata/contentType" xmlns:ma="http://schemas.microsoft.com/office/2006/metadata/properties/metaAttributes" ct:_="" ma:_="" ma:contentTypeName="Document" ma:contentTypeID="0x010100CE9D5BB5FBFEEC4699C031B08AF7B4E9" ma:contentTypeVersion="9" ma:contentTypeDescription="Create a new document." ma:contentTypeScope="" ma:versionID="b20cedd0f72aa90bdfd83bd935098a10">
   <xsd:schema xmlns:xsd="http://www.w3.org/2001/XMLSchema" xmlns:xs="http://www.w3.org/2001/XMLSchema" xmlns:p="http://schemas.microsoft.com/office/2006/metadata/properties" xmlns:ns3="b25e3724-530b-4467-b37d-40cff3b8e4bd" xmlns:ns4="16ea7fb8-46ed-4e0b-b176-32278aaa91f6" targetNamespace="http://schemas.microsoft.com/office/2006/metadata/properties" ma:root="true" ma:fieldsID="dae3bd427b78c5fb2b61f090db52d970" ns3:_="" ns4:_="">
     <xsd:import namespace="b25e3724-530b-4467-b37d-40cff3b8e4bd"/>
@@ -2061,28 +2992,26 @@
 </ct:contentTypeSchema>
 </file>
 
+<file path=customXml/item2.xml><?xml version="1.0" encoding="utf-8"?>
+<p:properties xmlns:p="http://schemas.microsoft.com/office/2006/metadata/properties" xmlns:xsi="http://www.w3.org/2001/XMLSchema-instance" xmlns:pc="http://schemas.microsoft.com/office/infopath/2007/PartnerControls">
+  <documentManagement/>
+</p:properties>
+</file>
+
+<file path=customXml/item3.xml><?xml version="1.0" encoding="utf-8"?>
+<?mso-contentType ?>
+<FormTemplates xmlns="http://schemas.microsoft.com/sharepoint/v3/contenttype/forms">
+  <Display>DocumentLibraryForm</Display>
+  <Edit>DocumentLibraryForm</Edit>
+  <New>DocumentLibraryForm</New>
+</FormTemplates>
+</file>
+
 <file path=customXml/item4.xml><?xml version="1.0" encoding="utf-8"?>
 <b:Sources xmlns:b="http://schemas.openxmlformats.org/officeDocument/2006/bibliography" xmlns="http://schemas.openxmlformats.org/officeDocument/2006/bibliography" SelectedStyle="\APASixthEditionOfficeOnline.xsl" StyleName="APA" Version="6"/>
 </file>
 
 <file path=customXml/itemProps1.xml><?xml version="1.0" encoding="utf-8"?>
-<ds:datastoreItem xmlns:ds="http://schemas.openxmlformats.org/officeDocument/2006/customXml" ds:itemID="{6F61C10B-9203-493F-94EB-1E3084B0C9AD}">
-  <ds:schemaRefs>
-    <ds:schemaRef ds:uri="http://schemas.microsoft.com/office/2006/metadata/properties"/>
-    <ds:schemaRef ds:uri="http://schemas.microsoft.com/office/infopath/2007/PartnerControls"/>
-  </ds:schemaRefs>
-</ds:datastoreItem>
-</file>
-
-<file path=customXml/itemProps2.xml><?xml version="1.0" encoding="utf-8"?>
-<ds:datastoreItem xmlns:ds="http://schemas.openxmlformats.org/officeDocument/2006/customXml" ds:itemID="{B077A942-A92A-460D-BA2E-C52C9ADFE240}">
-  <ds:schemaRefs>
-    <ds:schemaRef ds:uri="http://schemas.microsoft.com/sharepoint/v3/contenttype/forms"/>
-  </ds:schemaRefs>
-</ds:datastoreItem>
-</file>
-
-<file path=customXml/itemProps3.xml><?xml version="1.0" encoding="utf-8"?>
 <ds:datastoreItem xmlns:ds="http://schemas.openxmlformats.org/officeDocument/2006/customXml" ds:itemID="{FC8B3A37-6BDD-46C0-B380-ED446792CC09}">
   <ds:schemaRefs>
     <ds:schemaRef ds:uri="http://schemas.microsoft.com/office/2006/metadata/contentType"/>
@@ -2101,8 +3030,25 @@
 </ds:datastoreItem>
 </file>
 
+<file path=customXml/itemProps2.xml><?xml version="1.0" encoding="utf-8"?>
+<ds:datastoreItem xmlns:ds="http://schemas.openxmlformats.org/officeDocument/2006/customXml" ds:itemID="{6F61C10B-9203-493F-94EB-1E3084B0C9AD}">
+  <ds:schemaRefs>
+    <ds:schemaRef ds:uri="http://schemas.microsoft.com/office/2006/metadata/properties"/>
+    <ds:schemaRef ds:uri="http://schemas.microsoft.com/office/infopath/2007/PartnerControls"/>
+  </ds:schemaRefs>
+</ds:datastoreItem>
+</file>
+
+<file path=customXml/itemProps3.xml><?xml version="1.0" encoding="utf-8"?>
+<ds:datastoreItem xmlns:ds="http://schemas.openxmlformats.org/officeDocument/2006/customXml" ds:itemID="{B077A942-A92A-460D-BA2E-C52C9ADFE240}">
+  <ds:schemaRefs>
+    <ds:schemaRef ds:uri="http://schemas.microsoft.com/sharepoint/v3/contenttype/forms"/>
+  </ds:schemaRefs>
+</ds:datastoreItem>
+</file>
+
 <file path=customXml/itemProps4.xml><?xml version="1.0" encoding="utf-8"?>
-<ds:datastoreItem xmlns:ds="http://schemas.openxmlformats.org/officeDocument/2006/customXml" ds:itemID="{5D664067-5112-4580-96BE-EEC67DF1EA95}">
+<ds:datastoreItem xmlns:ds="http://schemas.openxmlformats.org/officeDocument/2006/customXml" ds:itemID="{2BAD605B-76B6-B540-8017-88C8309F5CA3}">
   <ds:schemaRefs>
     <ds:schemaRef ds:uri="http://schemas.openxmlformats.org/officeDocument/2006/bibliography"/>
   </ds:schemaRefs>

</xml_diff>